<commit_message>
test and doc finished
</commit_message>
<xml_diff>
--- a/bin/doc.docx
+++ b/bin/doc.docx
@@ -1100,8 +1100,18 @@
         <w:spacing w:after="0" w:line="240" w:lineRule="auto"/>
         <w:jc w:val="both"/>
         <w:rPr>
+          <w:rFonts w:ascii="Times New Roman" w:hAnsi="Times New Roman" w:cs="Times New Roman"/>
+          <w:sz w:val="24"/>
+          <w:lang w:val="es-ES"/>
+        </w:rPr>
+      </w:pPr>
+    </w:p>
+    <w:p>
+      <w:pPr>
+        <w:spacing w:after="0" w:line="240" w:lineRule="auto"/>
+        <w:jc w:val="both"/>
+        <w:rPr>
           <w:rFonts w:ascii="Segoe UI Semilight" w:hAnsi="Segoe UI Semilight" w:cs="Segoe UI Semilight"/>
-          <w:lang w:val="es-ES"/>
         </w:rPr>
       </w:pPr>
     </w:p>
@@ -1110,301 +1120,1970 @@
         <w:pStyle w:val="Prrafodelista"/>
         <w:numPr>
           <w:ilvl w:val="0"/>
-          <w:numId w:val="2"/>
+          <w:numId w:val="1"/>
         </w:numPr>
-        <w:spacing w:after="0" w:line="240" w:lineRule="auto"/>
-        <w:jc w:val="both"/>
-        <w:rPr>
-          <w:rFonts w:ascii="Segoe UI Semilight" w:hAnsi="Segoe UI Semilight" w:cs="Segoe UI Semilight"/>
-          <w:lang w:val="es-ES"/>
-        </w:rPr>
-      </w:pPr>
+        <w:spacing w:line="331" w:lineRule="auto"/>
+        <w:jc w:val="both"/>
+        <w:rPr>
+          <w:rFonts w:ascii="Times New Roman" w:hAnsi="Times New Roman" w:cs="Times New Roman"/>
+          <w:sz w:val="24"/>
+          <w:szCs w:val="24"/>
+        </w:rPr>
+      </w:pPr>
+      <w:proofErr w:type="spellStart"/>
       <w:r>
         <w:rPr>
-          <w:rFonts w:ascii="Segoe UI Semilight" w:hAnsi="Segoe UI Semilight" w:cs="Segoe UI Semilight"/>
-          <w:lang w:val="es-ES"/>
-        </w:rPr>
-        <w:t>Tabla de trazabilidad del diseño</w:t>
+          <w:rFonts w:ascii="Times New Roman" w:hAnsi="Times New Roman" w:cs="Times New Roman"/>
+          <w:sz w:val="24"/>
+          <w:szCs w:val="24"/>
+        </w:rPr>
+        <w:t>Configuración</w:t>
       </w:r>
-    </w:p>
-    <w:p>
-      <w:pPr>
-        <w:spacing w:after="0" w:line="240" w:lineRule="auto"/>
-        <w:jc w:val="both"/>
-        <w:rPr>
-          <w:rFonts w:ascii="Segoe UI Semilight" w:hAnsi="Segoe UI Semilight" w:cs="Segoe UI Semilight"/>
-          <w:lang w:val="es-ES"/>
-        </w:rPr>
-      </w:pPr>
+      <w:proofErr w:type="spellEnd"/>
+      <w:r>
+        <w:rPr>
+          <w:rFonts w:ascii="Times New Roman" w:hAnsi="Times New Roman" w:cs="Times New Roman"/>
+          <w:sz w:val="24"/>
+          <w:szCs w:val="24"/>
+        </w:rPr>
+        <w:t xml:space="preserve"> de los </w:t>
+      </w:r>
+      <w:proofErr w:type="spellStart"/>
+      <w:r>
+        <w:rPr>
+          <w:rFonts w:ascii="Times New Roman" w:hAnsi="Times New Roman" w:cs="Times New Roman"/>
+          <w:sz w:val="24"/>
+          <w:szCs w:val="24"/>
+        </w:rPr>
+        <w:t>Escenarios</w:t>
+      </w:r>
+      <w:proofErr w:type="spellEnd"/>
     </w:p>
     <w:tbl>
       <w:tblPr>
-        <w:tblStyle w:val="Tablaconcuadrcula"/>
-        <w:tblW w:w="8582" w:type="dxa"/>
-        <w:tblLook w:val="04A0" w:firstRow="1" w:lastRow="0" w:firstColumn="1" w:lastColumn="0" w:noHBand="0" w:noVBand="1"/>
+        <w:tblW w:w="8910" w:type="dxa"/>
+        <w:tblInd w:w="100" w:type="dxa"/>
+        <w:tblLayout w:type="fixed"/>
+        <w:tblLook w:val="0600" w:firstRow="0" w:lastRow="0" w:firstColumn="0" w:lastColumn="0" w:noHBand="1" w:noVBand="1"/>
       </w:tblPr>
       <w:tblGrid>
-        <w:gridCol w:w="3964"/>
-        <w:gridCol w:w="4618"/>
+        <w:gridCol w:w="2158"/>
+        <w:gridCol w:w="2410"/>
+        <w:gridCol w:w="4342"/>
       </w:tblGrid>
       <w:tr>
         <w:trPr>
-          <w:trHeight w:val="448"/>
+          <w:trHeight w:val="440"/>
         </w:trPr>
         <w:tc>
           <w:tcPr>
-            <w:tcW w:w="3964" w:type="dxa"/>
-          </w:tcPr>
-          <w:p>
-            <w:pPr>
-              <w:jc w:val="both"/>
-              <w:rPr>
-                <w:rFonts w:ascii="Segoe UI Semilight" w:hAnsi="Segoe UI Semilight" w:cs="Segoe UI Semilight"/>
-                <w:lang w:val="es-ES"/>
-              </w:rPr>
-            </w:pPr>
-            <w:r>
-              <w:rPr>
-                <w:rFonts w:ascii="Segoe UI Semilight" w:hAnsi="Segoe UI Semilight" w:cs="Segoe UI Semilight"/>
-                <w:lang w:val="es-ES"/>
-              </w:rPr>
-              <w:t>Requerimiento</w:t>
-            </w:r>
-          </w:p>
-        </w:tc>
-        <w:tc>
-          <w:tcPr>
-            <w:tcW w:w="4618" w:type="dxa"/>
-          </w:tcPr>
-          <w:p>
-            <w:pPr>
-              <w:jc w:val="both"/>
-              <w:rPr>
-                <w:rFonts w:ascii="Segoe UI Semilight" w:hAnsi="Segoe UI Semilight" w:cs="Segoe UI Semilight"/>
-                <w:lang w:val="es-ES"/>
-              </w:rPr>
-            </w:pPr>
-            <w:r>
-              <w:rPr>
-                <w:rFonts w:ascii="Segoe UI Semilight" w:hAnsi="Segoe UI Semilight" w:cs="Segoe UI Semilight"/>
-                <w:lang w:val="es-ES"/>
-              </w:rPr>
-              <w:t>Método(s) con la clase que lo solucionan</w:t>
-            </w:r>
+            <w:tcW w:w="2158" w:type="dxa"/>
+            <w:tcBorders>
+              <w:top w:val="single" w:sz="8" w:space="0" w:color="000000"/>
+              <w:left w:val="single" w:sz="8" w:space="0" w:color="000000"/>
+              <w:bottom w:val="single" w:sz="8" w:space="0" w:color="000000"/>
+              <w:right w:val="single" w:sz="8" w:space="0" w:color="000000"/>
+            </w:tcBorders>
+            <w:tcMar>
+              <w:top w:w="100" w:type="dxa"/>
+              <w:left w:w="100" w:type="dxa"/>
+              <w:bottom w:w="100" w:type="dxa"/>
+              <w:right w:w="100" w:type="dxa"/>
+            </w:tcMar>
+          </w:tcPr>
+          <w:p>
+            <w:pPr>
+              <w:spacing w:line="288" w:lineRule="auto"/>
+              <w:jc w:val="center"/>
+              <w:rPr>
+                <w:rFonts w:ascii="Times New Roman" w:hAnsi="Times New Roman" w:cs="Times New Roman"/>
+                <w:sz w:val="24"/>
+                <w:szCs w:val="24"/>
+              </w:rPr>
+            </w:pPr>
+            <w:proofErr w:type="spellStart"/>
+            <w:r>
+              <w:rPr>
+                <w:rFonts w:ascii="Times New Roman" w:hAnsi="Times New Roman" w:cs="Times New Roman"/>
+                <w:sz w:val="24"/>
+                <w:szCs w:val="24"/>
+              </w:rPr>
+              <w:t>Nombre</w:t>
+            </w:r>
+            <w:proofErr w:type="spellEnd"/>
+          </w:p>
+        </w:tc>
+        <w:tc>
+          <w:tcPr>
+            <w:tcW w:w="2410" w:type="dxa"/>
+            <w:tcBorders>
+              <w:top w:val="single" w:sz="8" w:space="0" w:color="000000"/>
+              <w:left w:val="single" w:sz="8" w:space="0" w:color="000000"/>
+              <w:bottom w:val="single" w:sz="8" w:space="0" w:color="000000"/>
+              <w:right w:val="single" w:sz="8" w:space="0" w:color="000000"/>
+            </w:tcBorders>
+            <w:tcMar>
+              <w:top w:w="100" w:type="dxa"/>
+              <w:left w:w="100" w:type="dxa"/>
+              <w:bottom w:w="100" w:type="dxa"/>
+              <w:right w:w="100" w:type="dxa"/>
+            </w:tcMar>
+          </w:tcPr>
+          <w:p>
+            <w:pPr>
+              <w:spacing w:line="288" w:lineRule="auto"/>
+              <w:jc w:val="center"/>
+              <w:rPr>
+                <w:rFonts w:ascii="Times New Roman" w:hAnsi="Times New Roman" w:cs="Times New Roman"/>
+                <w:sz w:val="24"/>
+                <w:szCs w:val="24"/>
+              </w:rPr>
+            </w:pPr>
+            <w:proofErr w:type="spellStart"/>
+            <w:r>
+              <w:rPr>
+                <w:rFonts w:ascii="Times New Roman" w:hAnsi="Times New Roman" w:cs="Times New Roman"/>
+                <w:sz w:val="24"/>
+                <w:szCs w:val="24"/>
+              </w:rPr>
+              <w:t>Clase</w:t>
+            </w:r>
+            <w:proofErr w:type="spellEnd"/>
+          </w:p>
+        </w:tc>
+        <w:tc>
+          <w:tcPr>
+            <w:tcW w:w="4342" w:type="dxa"/>
+            <w:tcBorders>
+              <w:top w:val="single" w:sz="8" w:space="0" w:color="000000"/>
+              <w:left w:val="single" w:sz="8" w:space="0" w:color="000000"/>
+              <w:bottom w:val="single" w:sz="8" w:space="0" w:color="000000"/>
+              <w:right w:val="single" w:sz="8" w:space="0" w:color="000000"/>
+            </w:tcBorders>
+            <w:tcMar>
+              <w:top w:w="100" w:type="dxa"/>
+              <w:left w:w="100" w:type="dxa"/>
+              <w:bottom w:w="100" w:type="dxa"/>
+              <w:right w:w="100" w:type="dxa"/>
+            </w:tcMar>
+          </w:tcPr>
+          <w:p>
+            <w:pPr>
+              <w:spacing w:line="288" w:lineRule="auto"/>
+              <w:jc w:val="center"/>
+              <w:rPr>
+                <w:rFonts w:ascii="Times New Roman" w:hAnsi="Times New Roman" w:cs="Times New Roman"/>
+                <w:sz w:val="24"/>
+                <w:szCs w:val="24"/>
+              </w:rPr>
+            </w:pPr>
+            <w:proofErr w:type="spellStart"/>
+            <w:r>
+              <w:rPr>
+                <w:rFonts w:ascii="Times New Roman" w:hAnsi="Times New Roman" w:cs="Times New Roman"/>
+                <w:sz w:val="24"/>
+                <w:szCs w:val="24"/>
+              </w:rPr>
+              <w:t>Escenario</w:t>
+            </w:r>
+            <w:proofErr w:type="spellEnd"/>
           </w:p>
         </w:tc>
       </w:tr>
       <w:tr>
         <w:trPr>
-          <w:trHeight w:val="833"/>
+          <w:trHeight w:val="480"/>
         </w:trPr>
         <w:tc>
           <w:tcPr>
-            <w:tcW w:w="3964" w:type="dxa"/>
-          </w:tcPr>
-          <w:p>
-            <w:pPr>
-              <w:jc w:val="both"/>
-              <w:rPr>
-                <w:rFonts w:ascii="Segoe UI Semilight" w:hAnsi="Segoe UI Semilight" w:cs="Segoe UI Semilight"/>
-                <w:lang w:val="es-ES"/>
-              </w:rPr>
-            </w:pPr>
-            <w:r>
-              <w:rPr>
-                <w:rFonts w:ascii="Segoe UI Semilight" w:hAnsi="Segoe UI Semilight" w:cs="Segoe UI Semilight"/>
-                <w:i/>
-                <w:lang w:val="es-ES"/>
-              </w:rPr>
-              <w:t>RF #1. Leer la información de los posibles asistentes al evento desde un archivo de texto</w:t>
-            </w:r>
-          </w:p>
-        </w:tc>
-        <w:tc>
-          <w:tcPr>
-            <w:tcW w:w="4618" w:type="dxa"/>
-          </w:tcPr>
-          <w:p>
-            <w:pPr>
-              <w:jc w:val="both"/>
-              <w:rPr>
-                <w:rFonts w:ascii="Segoe UI Semilight" w:hAnsi="Segoe UI Semilight" w:cs="Segoe UI Semilight"/>
-              </w:rPr>
-            </w:pPr>
+            <w:tcW w:w="2158" w:type="dxa"/>
+            <w:tcBorders>
+              <w:top w:val="single" w:sz="8" w:space="0" w:color="000000"/>
+              <w:left w:val="single" w:sz="8" w:space="0" w:color="000000"/>
+              <w:bottom w:val="single" w:sz="8" w:space="0" w:color="000000"/>
+              <w:right w:val="single" w:sz="8" w:space="0" w:color="000000"/>
+            </w:tcBorders>
+            <w:tcMar>
+              <w:top w:w="100" w:type="dxa"/>
+              <w:left w:w="100" w:type="dxa"/>
+              <w:bottom w:w="100" w:type="dxa"/>
+              <w:right w:w="100" w:type="dxa"/>
+            </w:tcMar>
+          </w:tcPr>
+          <w:p>
+            <w:pPr>
+              <w:jc w:val="both"/>
+              <w:rPr>
+                <w:rFonts w:ascii="Times New Roman" w:hAnsi="Times New Roman" w:cs="Times New Roman"/>
+                <w:sz w:val="24"/>
+                <w:szCs w:val="24"/>
+              </w:rPr>
+            </w:pPr>
+            <w:r>
+              <w:rPr>
+                <w:rFonts w:ascii="Times New Roman" w:hAnsi="Times New Roman" w:cs="Times New Roman"/>
+                <w:sz w:val="24"/>
+                <w:szCs w:val="24"/>
+              </w:rPr>
+              <w:t>setupScenary1()</w:t>
+            </w:r>
+          </w:p>
+        </w:tc>
+        <w:tc>
+          <w:tcPr>
+            <w:tcW w:w="2410" w:type="dxa"/>
+            <w:tcBorders>
+              <w:top w:val="single" w:sz="8" w:space="0" w:color="000000"/>
+              <w:left w:val="single" w:sz="8" w:space="0" w:color="000000"/>
+              <w:bottom w:val="single" w:sz="8" w:space="0" w:color="000000"/>
+              <w:right w:val="single" w:sz="8" w:space="0" w:color="000000"/>
+            </w:tcBorders>
+            <w:tcMar>
+              <w:top w:w="100" w:type="dxa"/>
+              <w:left w:w="100" w:type="dxa"/>
+              <w:bottom w:w="100" w:type="dxa"/>
+              <w:right w:w="100" w:type="dxa"/>
+            </w:tcMar>
+          </w:tcPr>
+          <w:p>
+            <w:pPr>
+              <w:jc w:val="both"/>
+              <w:rPr>
+                <w:rFonts w:ascii="Times New Roman" w:hAnsi="Times New Roman" w:cs="Times New Roman"/>
+                <w:sz w:val="24"/>
+                <w:szCs w:val="24"/>
+              </w:rPr>
+            </w:pPr>
+            <w:proofErr w:type="spellStart"/>
+            <w:r>
+              <w:rPr>
+                <w:rFonts w:ascii="Times New Roman" w:hAnsi="Times New Roman" w:cs="Times New Roman"/>
+                <w:sz w:val="24"/>
+                <w:szCs w:val="24"/>
+              </w:rPr>
+              <w:t>ParticipantTest</w:t>
+            </w:r>
+            <w:proofErr w:type="spellEnd"/>
+          </w:p>
+        </w:tc>
+        <w:tc>
+          <w:tcPr>
+            <w:tcW w:w="4342" w:type="dxa"/>
+            <w:tcBorders>
+              <w:top w:val="single" w:sz="8" w:space="0" w:color="000000"/>
+              <w:left w:val="single" w:sz="8" w:space="0" w:color="000000"/>
+              <w:bottom w:val="single" w:sz="8" w:space="0" w:color="000000"/>
+              <w:right w:val="single" w:sz="8" w:space="0" w:color="000000"/>
+            </w:tcBorders>
+            <w:tcMar>
+              <w:top w:w="100" w:type="dxa"/>
+              <w:left w:w="100" w:type="dxa"/>
+              <w:bottom w:w="100" w:type="dxa"/>
+              <w:right w:w="100" w:type="dxa"/>
+            </w:tcMar>
+          </w:tcPr>
+          <w:p>
+            <w:pPr>
+              <w:jc w:val="both"/>
+              <w:rPr>
+                <w:rFonts w:ascii="Times New Roman" w:hAnsi="Times New Roman" w:cs="Times New Roman"/>
+                <w:sz w:val="24"/>
+                <w:szCs w:val="24"/>
+              </w:rPr>
+            </w:pPr>
+            <w:proofErr w:type="spellStart"/>
+            <w:r>
+              <w:rPr>
+                <w:rFonts w:ascii="Times New Roman" w:hAnsi="Times New Roman" w:cs="Times New Roman"/>
+                <w:sz w:val="24"/>
+                <w:szCs w:val="24"/>
+              </w:rPr>
+              <w:t>Vacío</w:t>
+            </w:r>
+            <w:proofErr w:type="spellEnd"/>
           </w:p>
         </w:tc>
       </w:tr>
       <w:tr>
         <w:trPr>
-          <w:trHeight w:val="877"/>
+          <w:trHeight w:val="480"/>
         </w:trPr>
         <w:tc>
           <w:tcPr>
-            <w:tcW w:w="3964" w:type="dxa"/>
-          </w:tcPr>
-          <w:p>
-            <w:pPr>
-              <w:jc w:val="both"/>
-              <w:rPr>
-                <w:rFonts w:ascii="Segoe UI Semilight" w:hAnsi="Segoe UI Semilight" w:cs="Segoe UI Semilight"/>
-                <w:lang w:val="es-ES"/>
-              </w:rPr>
-            </w:pPr>
-            <w:r>
-              <w:rPr>
-                <w:rFonts w:ascii="Segoe UI Semilight" w:hAnsi="Segoe UI Semilight" w:cs="Segoe UI Semilight"/>
-                <w:i/>
-                <w:lang w:val="es-ES"/>
-              </w:rPr>
-              <w:t>RF #2. La información se carga en una estructura de datos de tipo árbol binario de búsqueda (ABB)</w:t>
-            </w:r>
-          </w:p>
-        </w:tc>
-        <w:tc>
-          <w:tcPr>
-            <w:tcW w:w="4618" w:type="dxa"/>
-          </w:tcPr>
-          <w:p>
-            <w:pPr>
-              <w:jc w:val="both"/>
-              <w:rPr>
-                <w:rFonts w:ascii="Segoe UI Semilight" w:hAnsi="Segoe UI Semilight" w:cs="Segoe UI Semilight"/>
-              </w:rPr>
-            </w:pPr>
+            <w:tcW w:w="2158" w:type="dxa"/>
+            <w:tcBorders>
+              <w:top w:val="single" w:sz="8" w:space="0" w:color="000000"/>
+              <w:left w:val="single" w:sz="8" w:space="0" w:color="000000"/>
+              <w:bottom w:val="single" w:sz="8" w:space="0" w:color="000000"/>
+              <w:right w:val="single" w:sz="8" w:space="0" w:color="000000"/>
+            </w:tcBorders>
+            <w:tcMar>
+              <w:top w:w="100" w:type="dxa"/>
+              <w:left w:w="100" w:type="dxa"/>
+              <w:bottom w:w="100" w:type="dxa"/>
+              <w:right w:w="100" w:type="dxa"/>
+            </w:tcMar>
+          </w:tcPr>
+          <w:p>
+            <w:pPr>
+              <w:jc w:val="both"/>
+              <w:rPr>
+                <w:rFonts w:ascii="Times New Roman" w:hAnsi="Times New Roman" w:cs="Times New Roman"/>
+                <w:sz w:val="24"/>
+                <w:szCs w:val="24"/>
+              </w:rPr>
+            </w:pPr>
+            <w:r>
+              <w:rPr>
+                <w:rFonts w:ascii="Times New Roman" w:hAnsi="Times New Roman" w:cs="Times New Roman"/>
+                <w:sz w:val="24"/>
+                <w:szCs w:val="24"/>
+              </w:rPr>
+              <w:t>setupScenary</w:t>
+            </w:r>
+            <w:r>
+              <w:rPr>
+                <w:rFonts w:ascii="Times New Roman" w:hAnsi="Times New Roman" w:cs="Times New Roman"/>
+                <w:sz w:val="24"/>
+                <w:szCs w:val="24"/>
+              </w:rPr>
+              <w:t>1</w:t>
+            </w:r>
+            <w:r>
+              <w:rPr>
+                <w:rFonts w:ascii="Times New Roman" w:hAnsi="Times New Roman" w:cs="Times New Roman"/>
+                <w:sz w:val="24"/>
+                <w:szCs w:val="24"/>
+              </w:rPr>
+              <w:t>()</w:t>
+            </w:r>
+          </w:p>
+        </w:tc>
+        <w:tc>
+          <w:tcPr>
+            <w:tcW w:w="2410" w:type="dxa"/>
+            <w:tcBorders>
+              <w:top w:val="single" w:sz="8" w:space="0" w:color="000000"/>
+              <w:left w:val="single" w:sz="8" w:space="0" w:color="000000"/>
+              <w:bottom w:val="single" w:sz="8" w:space="0" w:color="000000"/>
+              <w:right w:val="single" w:sz="8" w:space="0" w:color="000000"/>
+            </w:tcBorders>
+            <w:tcMar>
+              <w:top w:w="100" w:type="dxa"/>
+              <w:left w:w="100" w:type="dxa"/>
+              <w:bottom w:w="100" w:type="dxa"/>
+              <w:right w:w="100" w:type="dxa"/>
+            </w:tcMar>
+          </w:tcPr>
+          <w:p>
+            <w:pPr>
+              <w:jc w:val="both"/>
+              <w:rPr>
+                <w:rFonts w:ascii="Times New Roman" w:hAnsi="Times New Roman" w:cs="Times New Roman"/>
+                <w:sz w:val="24"/>
+                <w:szCs w:val="24"/>
+              </w:rPr>
+            </w:pPr>
+            <w:proofErr w:type="spellStart"/>
+            <w:r>
+              <w:rPr>
+                <w:rFonts w:ascii="Times New Roman" w:hAnsi="Times New Roman" w:cs="Times New Roman"/>
+                <w:sz w:val="24"/>
+                <w:szCs w:val="24"/>
+              </w:rPr>
+              <w:t>VoleyTournamentTest</w:t>
+            </w:r>
+            <w:proofErr w:type="spellEnd"/>
+          </w:p>
+        </w:tc>
+        <w:tc>
+          <w:tcPr>
+            <w:tcW w:w="4342" w:type="dxa"/>
+            <w:tcBorders>
+              <w:top w:val="single" w:sz="8" w:space="0" w:color="000000"/>
+              <w:left w:val="single" w:sz="8" w:space="0" w:color="000000"/>
+              <w:bottom w:val="single" w:sz="8" w:space="0" w:color="000000"/>
+              <w:right w:val="single" w:sz="8" w:space="0" w:color="000000"/>
+            </w:tcBorders>
+            <w:tcMar>
+              <w:top w:w="100" w:type="dxa"/>
+              <w:left w:w="100" w:type="dxa"/>
+              <w:bottom w:w="100" w:type="dxa"/>
+              <w:right w:w="100" w:type="dxa"/>
+            </w:tcMar>
+          </w:tcPr>
+          <w:p>
+            <w:pPr>
+              <w:jc w:val="both"/>
+              <w:rPr>
+                <w:rFonts w:ascii="Times New Roman" w:hAnsi="Times New Roman" w:cs="Times New Roman"/>
+                <w:sz w:val="24"/>
+                <w:szCs w:val="24"/>
+              </w:rPr>
+            </w:pPr>
+            <w:r>
+              <w:rPr>
+                <w:rFonts w:ascii="Times New Roman" w:hAnsi="Times New Roman" w:cs="Times New Roman"/>
+                <w:sz w:val="24"/>
+                <w:szCs w:val="24"/>
+              </w:rPr>
+              <w:t>tournament = new Tournament()</w:t>
+            </w:r>
           </w:p>
         </w:tc>
       </w:tr>
       <w:tr>
         <w:trPr>
-          <w:trHeight w:val="789"/>
+          <w:trHeight w:val="480"/>
         </w:trPr>
         <w:tc>
           <w:tcPr>
-            <w:tcW w:w="3964" w:type="dxa"/>
-          </w:tcPr>
-          <w:p>
-            <w:pPr>
-              <w:jc w:val="both"/>
-              <w:rPr>
-                <w:rFonts w:ascii="Segoe UI Semilight" w:hAnsi="Segoe UI Semilight" w:cs="Segoe UI Semilight"/>
-                <w:i/>
-                <w:lang w:val="es-ES"/>
-              </w:rPr>
-            </w:pPr>
-            <w:r>
-              <w:rPr>
-                <w:rFonts w:ascii="Segoe UI Semilight" w:hAnsi="Segoe UI Semilight" w:cs="Segoe UI Semilight"/>
-                <w:i/>
-                <w:lang w:val="es-ES"/>
-              </w:rPr>
-              <w:t>RF #3. Realizar búsquedas a través del identificador del registro del evento en las dos estructuras de datos creadas (ABB y lista doblemente enlazada).</w:t>
-            </w:r>
-            <w:r>
-              <w:rPr>
-                <w:rFonts w:ascii="Segoe UI Semilight" w:hAnsi="Segoe UI Semilight" w:cs="Segoe UI Semilight"/>
-                <w:i/>
-                <w:lang w:val="es-ES"/>
-              </w:rPr>
-              <w:t>.</w:t>
-            </w:r>
-          </w:p>
-        </w:tc>
-        <w:tc>
-          <w:tcPr>
-            <w:tcW w:w="4618" w:type="dxa"/>
-          </w:tcPr>
-          <w:p>
-            <w:pPr>
-              <w:jc w:val="both"/>
-              <w:rPr>
-                <w:rFonts w:ascii="Segoe UI Semilight" w:hAnsi="Segoe UI Semilight" w:cs="Segoe UI Semilight"/>
-              </w:rPr>
-            </w:pPr>
+            <w:tcW w:w="2158" w:type="dxa"/>
+            <w:tcBorders>
+              <w:top w:val="single" w:sz="8" w:space="0" w:color="000000"/>
+              <w:left w:val="single" w:sz="8" w:space="0" w:color="000000"/>
+              <w:bottom w:val="single" w:sz="8" w:space="0" w:color="000000"/>
+              <w:right w:val="single" w:sz="8" w:space="0" w:color="000000"/>
+            </w:tcBorders>
+            <w:tcMar>
+              <w:top w:w="100" w:type="dxa"/>
+              <w:left w:w="100" w:type="dxa"/>
+              <w:bottom w:w="100" w:type="dxa"/>
+              <w:right w:w="100" w:type="dxa"/>
+            </w:tcMar>
+          </w:tcPr>
+          <w:p>
+            <w:pPr>
+              <w:jc w:val="both"/>
+              <w:rPr>
+                <w:rFonts w:ascii="Times New Roman" w:hAnsi="Times New Roman" w:cs="Times New Roman"/>
+                <w:sz w:val="24"/>
+                <w:szCs w:val="24"/>
+              </w:rPr>
+            </w:pPr>
+            <w:r>
+              <w:rPr>
+                <w:rFonts w:ascii="Times New Roman" w:hAnsi="Times New Roman" w:cs="Times New Roman"/>
+                <w:sz w:val="24"/>
+                <w:szCs w:val="24"/>
+              </w:rPr>
+              <w:t>setupScenary</w:t>
+            </w:r>
+            <w:r>
+              <w:rPr>
+                <w:rFonts w:ascii="Times New Roman" w:hAnsi="Times New Roman" w:cs="Times New Roman"/>
+                <w:sz w:val="24"/>
+                <w:szCs w:val="24"/>
+              </w:rPr>
+              <w:t>2</w:t>
+            </w:r>
+            <w:r>
+              <w:rPr>
+                <w:rFonts w:ascii="Times New Roman" w:hAnsi="Times New Roman" w:cs="Times New Roman"/>
+                <w:sz w:val="24"/>
+                <w:szCs w:val="24"/>
+              </w:rPr>
+              <w:t>()</w:t>
+            </w:r>
+          </w:p>
+        </w:tc>
+        <w:tc>
+          <w:tcPr>
+            <w:tcW w:w="2410" w:type="dxa"/>
+            <w:tcBorders>
+              <w:top w:val="single" w:sz="8" w:space="0" w:color="000000"/>
+              <w:left w:val="single" w:sz="8" w:space="0" w:color="000000"/>
+              <w:bottom w:val="single" w:sz="8" w:space="0" w:color="000000"/>
+              <w:right w:val="single" w:sz="8" w:space="0" w:color="000000"/>
+            </w:tcBorders>
+            <w:tcMar>
+              <w:top w:w="100" w:type="dxa"/>
+              <w:left w:w="100" w:type="dxa"/>
+              <w:bottom w:w="100" w:type="dxa"/>
+              <w:right w:w="100" w:type="dxa"/>
+            </w:tcMar>
+          </w:tcPr>
+          <w:p>
+            <w:pPr>
+              <w:jc w:val="both"/>
+              <w:rPr>
+                <w:rFonts w:ascii="Times New Roman" w:hAnsi="Times New Roman" w:cs="Times New Roman"/>
+                <w:sz w:val="24"/>
+                <w:szCs w:val="24"/>
+              </w:rPr>
+            </w:pPr>
+            <w:proofErr w:type="spellStart"/>
+            <w:r>
+              <w:rPr>
+                <w:rFonts w:ascii="Times New Roman" w:hAnsi="Times New Roman" w:cs="Times New Roman"/>
+                <w:sz w:val="24"/>
+                <w:szCs w:val="24"/>
+              </w:rPr>
+              <w:t>VoleyTournamentTest</w:t>
+            </w:r>
+            <w:proofErr w:type="spellEnd"/>
+          </w:p>
+        </w:tc>
+        <w:tc>
+          <w:tcPr>
+            <w:tcW w:w="4342" w:type="dxa"/>
+            <w:tcBorders>
+              <w:top w:val="single" w:sz="8" w:space="0" w:color="000000"/>
+              <w:left w:val="single" w:sz="8" w:space="0" w:color="000000"/>
+              <w:bottom w:val="single" w:sz="8" w:space="0" w:color="000000"/>
+              <w:right w:val="single" w:sz="8" w:space="0" w:color="000000"/>
+            </w:tcBorders>
+            <w:tcMar>
+              <w:top w:w="100" w:type="dxa"/>
+              <w:left w:w="100" w:type="dxa"/>
+              <w:bottom w:w="100" w:type="dxa"/>
+              <w:right w:w="100" w:type="dxa"/>
+            </w:tcMar>
+          </w:tcPr>
+          <w:p>
+            <w:pPr>
+              <w:jc w:val="both"/>
+              <w:rPr>
+                <w:rFonts w:ascii="Times New Roman" w:hAnsi="Times New Roman" w:cs="Times New Roman"/>
+                <w:sz w:val="24"/>
+                <w:szCs w:val="24"/>
+              </w:rPr>
+            </w:pPr>
+            <w:proofErr w:type="spellStart"/>
+            <w:r>
+              <w:rPr>
+                <w:rFonts w:ascii="Times New Roman" w:hAnsi="Times New Roman" w:cs="Times New Roman"/>
+                <w:sz w:val="24"/>
+                <w:szCs w:val="24"/>
+              </w:rPr>
+              <w:t>Vacío</w:t>
+            </w:r>
+            <w:proofErr w:type="spellEnd"/>
+          </w:p>
+        </w:tc>
+      </w:tr>
+    </w:tbl>
+    <w:p>
+      <w:pPr>
+        <w:spacing w:after="0" w:line="240" w:lineRule="auto"/>
+        <w:jc w:val="both"/>
+        <w:rPr>
+          <w:rFonts w:ascii="Times New Roman" w:hAnsi="Times New Roman" w:cs="Times New Roman"/>
+          <w:sz w:val="24"/>
+          <w:lang w:val="es-ES"/>
+        </w:rPr>
+      </w:pPr>
+    </w:p>
+    <w:p>
+      <w:pPr>
+        <w:spacing w:after="0" w:line="240" w:lineRule="auto"/>
+        <w:jc w:val="both"/>
+        <w:rPr>
+          <w:rFonts w:ascii="Times New Roman" w:hAnsi="Times New Roman" w:cs="Times New Roman"/>
+          <w:sz w:val="24"/>
+          <w:lang w:val="es-ES"/>
+        </w:rPr>
+      </w:pPr>
+    </w:p>
+    <w:p>
+      <w:pPr>
+        <w:spacing w:after="0" w:line="240" w:lineRule="auto"/>
+        <w:jc w:val="both"/>
+        <w:rPr>
+          <w:rFonts w:ascii="Times New Roman" w:hAnsi="Times New Roman" w:cs="Times New Roman"/>
+          <w:sz w:val="24"/>
+          <w:lang w:val="es-ES"/>
+        </w:rPr>
+      </w:pPr>
+    </w:p>
+    <w:p>
+      <w:pPr>
+        <w:spacing w:after="0" w:line="240" w:lineRule="auto"/>
+        <w:jc w:val="both"/>
+        <w:rPr>
+          <w:rFonts w:ascii="Times New Roman" w:hAnsi="Times New Roman" w:cs="Times New Roman"/>
+          <w:sz w:val="24"/>
+          <w:lang w:val="es-ES"/>
+        </w:rPr>
+      </w:pPr>
+    </w:p>
+    <w:p>
+      <w:pPr>
+        <w:spacing w:after="0" w:line="240" w:lineRule="auto"/>
+        <w:jc w:val="both"/>
+        <w:rPr>
+          <w:rFonts w:ascii="Times New Roman" w:hAnsi="Times New Roman" w:cs="Times New Roman"/>
+          <w:sz w:val="24"/>
+          <w:lang w:val="es-ES"/>
+        </w:rPr>
+      </w:pPr>
+    </w:p>
+    <w:p>
+      <w:pPr>
+        <w:spacing w:after="0" w:line="240" w:lineRule="auto"/>
+        <w:jc w:val="both"/>
+        <w:rPr>
+          <w:rFonts w:ascii="Times New Roman" w:hAnsi="Times New Roman" w:cs="Times New Roman"/>
+          <w:sz w:val="24"/>
+          <w:lang w:val="es-ES"/>
+        </w:rPr>
+      </w:pPr>
+    </w:p>
+    <w:p>
+      <w:pPr>
+        <w:spacing w:after="0" w:line="240" w:lineRule="auto"/>
+        <w:jc w:val="both"/>
+        <w:rPr>
+          <w:rFonts w:ascii="Times New Roman" w:hAnsi="Times New Roman" w:cs="Times New Roman"/>
+          <w:sz w:val="24"/>
+          <w:lang w:val="es-ES"/>
+        </w:rPr>
+      </w:pPr>
+    </w:p>
+    <w:p>
+      <w:pPr>
+        <w:spacing w:after="0" w:line="240" w:lineRule="auto"/>
+        <w:jc w:val="both"/>
+        <w:rPr>
+          <w:rFonts w:ascii="Times New Roman" w:hAnsi="Times New Roman" w:cs="Times New Roman"/>
+          <w:sz w:val="24"/>
+          <w:lang w:val="es-ES"/>
+        </w:rPr>
+      </w:pPr>
+    </w:p>
+    <w:p>
+      <w:pPr>
+        <w:spacing w:after="0" w:line="240" w:lineRule="auto"/>
+        <w:jc w:val="both"/>
+        <w:rPr>
+          <w:rFonts w:ascii="Times New Roman" w:hAnsi="Times New Roman" w:cs="Times New Roman"/>
+          <w:sz w:val="24"/>
+          <w:lang w:val="es-ES"/>
+        </w:rPr>
+      </w:pPr>
+    </w:p>
+    <w:p>
+      <w:pPr>
+        <w:spacing w:after="0" w:line="240" w:lineRule="auto"/>
+        <w:jc w:val="both"/>
+        <w:rPr>
+          <w:rFonts w:ascii="Times New Roman" w:hAnsi="Times New Roman" w:cs="Times New Roman"/>
+          <w:sz w:val="24"/>
+          <w:lang w:val="es-ES"/>
+        </w:rPr>
+      </w:pPr>
+    </w:p>
+    <w:p>
+      <w:pPr>
+        <w:spacing w:after="0" w:line="240" w:lineRule="auto"/>
+        <w:jc w:val="both"/>
+        <w:rPr>
+          <w:rFonts w:ascii="Times New Roman" w:hAnsi="Times New Roman" w:cs="Times New Roman"/>
+          <w:sz w:val="24"/>
+          <w:lang w:val="es-ES"/>
+        </w:rPr>
+      </w:pPr>
+    </w:p>
+    <w:p>
+      <w:pPr>
+        <w:spacing w:after="0" w:line="240" w:lineRule="auto"/>
+        <w:jc w:val="both"/>
+        <w:rPr>
+          <w:rFonts w:ascii="Times New Roman" w:hAnsi="Times New Roman" w:cs="Times New Roman"/>
+          <w:sz w:val="24"/>
+          <w:lang w:val="es-ES"/>
+        </w:rPr>
+      </w:pPr>
+    </w:p>
+    <w:p>
+      <w:pPr>
+        <w:spacing w:after="0" w:line="240" w:lineRule="auto"/>
+        <w:jc w:val="both"/>
+        <w:rPr>
+          <w:rFonts w:ascii="Times New Roman" w:hAnsi="Times New Roman" w:cs="Times New Roman"/>
+          <w:sz w:val="24"/>
+          <w:lang w:val="es-ES"/>
+        </w:rPr>
+      </w:pPr>
+    </w:p>
+    <w:p>
+      <w:pPr>
+        <w:spacing w:after="0" w:line="240" w:lineRule="auto"/>
+        <w:jc w:val="both"/>
+        <w:rPr>
+          <w:rFonts w:ascii="Times New Roman" w:hAnsi="Times New Roman" w:cs="Times New Roman"/>
+          <w:sz w:val="24"/>
+          <w:lang w:val="es-ES"/>
+        </w:rPr>
+      </w:pPr>
+    </w:p>
+    <w:p>
+      <w:pPr>
+        <w:spacing w:after="0" w:line="240" w:lineRule="auto"/>
+        <w:jc w:val="both"/>
+        <w:rPr>
+          <w:rFonts w:ascii="Times New Roman" w:hAnsi="Times New Roman" w:cs="Times New Roman"/>
+          <w:sz w:val="24"/>
+          <w:lang w:val="es-ES"/>
+        </w:rPr>
+      </w:pPr>
+    </w:p>
+    <w:p>
+      <w:pPr>
+        <w:spacing w:after="0" w:line="240" w:lineRule="auto"/>
+        <w:jc w:val="both"/>
+        <w:rPr>
+          <w:rFonts w:ascii="Times New Roman" w:hAnsi="Times New Roman" w:cs="Times New Roman"/>
+          <w:sz w:val="24"/>
+          <w:lang w:val="es-ES"/>
+        </w:rPr>
+      </w:pPr>
+    </w:p>
+    <w:p>
+      <w:pPr>
+        <w:spacing w:after="0" w:line="240" w:lineRule="auto"/>
+        <w:jc w:val="both"/>
+        <w:rPr>
+          <w:rFonts w:ascii="Times New Roman" w:hAnsi="Times New Roman" w:cs="Times New Roman"/>
+          <w:sz w:val="24"/>
+          <w:lang w:val="es-ES"/>
+        </w:rPr>
+      </w:pPr>
+    </w:p>
+    <w:p>
+      <w:pPr>
+        <w:spacing w:after="0" w:line="240" w:lineRule="auto"/>
+        <w:jc w:val="both"/>
+        <w:rPr>
+          <w:rFonts w:ascii="Times New Roman" w:hAnsi="Times New Roman" w:cs="Times New Roman"/>
+          <w:sz w:val="24"/>
+          <w:lang w:val="es-ES"/>
+        </w:rPr>
+      </w:pPr>
+    </w:p>
+    <w:p>
+      <w:pPr>
+        <w:spacing w:after="0" w:line="240" w:lineRule="auto"/>
+        <w:jc w:val="both"/>
+        <w:rPr>
+          <w:rFonts w:ascii="Times New Roman" w:hAnsi="Times New Roman" w:cs="Times New Roman"/>
+          <w:sz w:val="24"/>
+          <w:lang w:val="es-ES"/>
+        </w:rPr>
+      </w:pPr>
+    </w:p>
+    <w:p>
+      <w:pPr>
+        <w:spacing w:after="0" w:line="240" w:lineRule="auto"/>
+        <w:jc w:val="both"/>
+        <w:rPr>
+          <w:rFonts w:ascii="Times New Roman" w:hAnsi="Times New Roman" w:cs="Times New Roman"/>
+          <w:sz w:val="24"/>
+          <w:u w:val="single"/>
+          <w:lang w:val="es-ES"/>
+        </w:rPr>
+        <w:sectPr>
+          <w:headerReference w:type="default" r:id="rId7"/>
+          <w:pgSz w:w="11906" w:h="16838"/>
+          <w:pgMar w:top="1417" w:right="1701" w:bottom="1417" w:left="1701" w:header="708" w:footer="708" w:gutter="0"/>
+          <w:cols w:space="708"/>
+          <w:docGrid w:linePitch="360"/>
+        </w:sectPr>
+      </w:pPr>
+      <w:bookmarkStart w:id="0" w:name="_GoBack"/>
+      <w:bookmarkEnd w:id="0"/>
+    </w:p>
+    <w:p>
+      <w:pPr>
+        <w:pStyle w:val="Prrafodelista"/>
+        <w:numPr>
+          <w:ilvl w:val="0"/>
+          <w:numId w:val="1"/>
+        </w:numPr>
+        <w:spacing w:after="0" w:line="240" w:lineRule="auto"/>
+        <w:jc w:val="both"/>
+        <w:rPr>
+          <w:rFonts w:ascii="Times New Roman" w:hAnsi="Times New Roman" w:cs="Times New Roman"/>
+          <w:sz w:val="24"/>
+          <w:lang w:val="es-ES"/>
+        </w:rPr>
+      </w:pPr>
+      <w:r>
+        <w:rPr>
+          <w:noProof/>
+          <w:lang w:val="es-ES"/>
+        </w:rPr>
+        <w:lastRenderedPageBreak/>
+        <w:drawing>
+          <wp:anchor distT="0" distB="0" distL="114300" distR="114300" simplePos="0" relativeHeight="251658240" behindDoc="1" locked="0" layoutInCell="1" allowOverlap="1" wp14:anchorId="1987F1FD" wp14:editId="04BFC49B">
+            <wp:simplePos x="0" y="0"/>
+            <wp:positionH relativeFrom="margin">
+              <wp:posOffset>-718185</wp:posOffset>
+            </wp:positionH>
+            <wp:positionV relativeFrom="paragraph">
+              <wp:posOffset>605790</wp:posOffset>
+            </wp:positionV>
+            <wp:extent cx="10524186" cy="4386580"/>
+            <wp:effectExtent l="0" t="0" r="0" b="0"/>
+            <wp:wrapNone/>
+            <wp:docPr id="1" name="Imagen 1" descr="Imagen que contiene captura de pantalla&#10;&#10;Descripción generada automáticamente"/>
+            <wp:cNvGraphicFramePr>
+              <a:graphicFrameLocks xmlns:a="http://schemas.openxmlformats.org/drawingml/2006/main" noChangeAspect="1"/>
+            </wp:cNvGraphicFramePr>
+            <a:graphic xmlns:a="http://schemas.openxmlformats.org/drawingml/2006/main">
+              <a:graphicData uri="http://schemas.openxmlformats.org/drawingml/2006/picture">
+                <pic:pic xmlns:pic="http://schemas.openxmlformats.org/drawingml/2006/picture">
+                  <pic:nvPicPr>
+                    <pic:cNvPr id="1" name="voley.jpg"/>
+                    <pic:cNvPicPr/>
+                  </pic:nvPicPr>
+                  <pic:blipFill>
+                    <a:blip r:embed="rId8">
+                      <a:extLst>
+                        <a:ext uri="{28A0092B-C50C-407E-A947-70E740481C1C}">
+                          <a14:useLocalDpi xmlns:a14="http://schemas.microsoft.com/office/drawing/2010/main" val="0"/>
+                        </a:ext>
+                      </a:extLst>
+                    </a:blip>
+                    <a:stretch>
+                      <a:fillRect/>
+                    </a:stretch>
+                  </pic:blipFill>
+                  <pic:spPr>
+                    <a:xfrm>
+                      <a:off x="0" y="0"/>
+                      <a:ext cx="10524186" cy="4386580"/>
+                    </a:xfrm>
+                    <a:prstGeom prst="rect">
+                      <a:avLst/>
+                    </a:prstGeom>
+                  </pic:spPr>
+                </pic:pic>
+              </a:graphicData>
+            </a:graphic>
+            <wp14:sizeRelH relativeFrom="page">
+              <wp14:pctWidth>0</wp14:pctWidth>
+            </wp14:sizeRelH>
+            <wp14:sizeRelV relativeFrom="page">
+              <wp14:pctHeight>0</wp14:pctHeight>
+            </wp14:sizeRelV>
+          </wp:anchor>
+        </w:drawing>
+      </w:r>
+      <w:r>
+        <w:rPr>
+          <w:rFonts w:ascii="Times New Roman" w:hAnsi="Times New Roman" w:cs="Times New Roman"/>
+          <w:sz w:val="24"/>
+          <w:lang w:val="es-ES"/>
+        </w:rPr>
+        <w:t>Diagrama de clases</w:t>
+      </w:r>
+    </w:p>
+    <w:p>
+      <w:pPr>
+        <w:spacing w:after="0" w:line="240" w:lineRule="auto"/>
+        <w:jc w:val="both"/>
+        <w:rPr>
+          <w:rFonts w:ascii="Times New Roman" w:hAnsi="Times New Roman" w:cs="Times New Roman"/>
+          <w:sz w:val="24"/>
+          <w:lang w:val="es-ES"/>
+        </w:rPr>
+      </w:pPr>
+    </w:p>
+    <w:p>
+      <w:pPr>
+        <w:spacing w:after="0" w:line="240" w:lineRule="auto"/>
+        <w:jc w:val="both"/>
+        <w:rPr>
+          <w:rFonts w:ascii="Times New Roman" w:hAnsi="Times New Roman" w:cs="Times New Roman"/>
+          <w:sz w:val="24"/>
+          <w:lang w:val="es-ES"/>
+        </w:rPr>
+      </w:pPr>
+    </w:p>
+    <w:p>
+      <w:pPr>
+        <w:spacing w:after="0" w:line="240" w:lineRule="auto"/>
+        <w:jc w:val="both"/>
+        <w:rPr>
+          <w:rFonts w:ascii="Times New Roman" w:hAnsi="Times New Roman" w:cs="Times New Roman"/>
+          <w:sz w:val="24"/>
+          <w:lang w:val="es-ES"/>
+        </w:rPr>
+      </w:pPr>
+    </w:p>
+    <w:p>
+      <w:pPr>
+        <w:spacing w:after="0" w:line="240" w:lineRule="auto"/>
+        <w:jc w:val="both"/>
+        <w:rPr>
+          <w:rFonts w:ascii="Times New Roman" w:hAnsi="Times New Roman" w:cs="Times New Roman"/>
+          <w:sz w:val="24"/>
+          <w:lang w:val="es-ES"/>
+        </w:rPr>
+      </w:pPr>
+    </w:p>
+    <w:p>
+      <w:pPr>
+        <w:spacing w:after="0" w:line="240" w:lineRule="auto"/>
+        <w:jc w:val="both"/>
+        <w:rPr>
+          <w:rFonts w:ascii="Times New Roman" w:hAnsi="Times New Roman" w:cs="Times New Roman"/>
+          <w:sz w:val="24"/>
+          <w:lang w:val="es-ES"/>
+        </w:rPr>
+      </w:pPr>
+    </w:p>
+    <w:p>
+      <w:pPr>
+        <w:spacing w:after="0" w:line="240" w:lineRule="auto"/>
+        <w:jc w:val="both"/>
+        <w:rPr>
+          <w:rFonts w:ascii="Times New Roman" w:hAnsi="Times New Roman" w:cs="Times New Roman"/>
+          <w:sz w:val="24"/>
+          <w:lang w:val="es-ES"/>
+        </w:rPr>
+      </w:pPr>
+    </w:p>
+    <w:p>
+      <w:pPr>
+        <w:spacing w:after="0" w:line="240" w:lineRule="auto"/>
+        <w:jc w:val="both"/>
+        <w:rPr>
+          <w:rFonts w:ascii="Times New Roman" w:hAnsi="Times New Roman" w:cs="Times New Roman"/>
+          <w:sz w:val="24"/>
+          <w:lang w:val="es-ES"/>
+        </w:rPr>
+      </w:pPr>
+    </w:p>
+    <w:p>
+      <w:pPr>
+        <w:spacing w:after="0" w:line="240" w:lineRule="auto"/>
+        <w:jc w:val="both"/>
+        <w:rPr>
+          <w:rFonts w:ascii="Times New Roman" w:hAnsi="Times New Roman" w:cs="Times New Roman"/>
+          <w:sz w:val="24"/>
+          <w:lang w:val="es-ES"/>
+        </w:rPr>
+      </w:pPr>
+    </w:p>
+    <w:p>
+      <w:pPr>
+        <w:spacing w:after="0" w:line="240" w:lineRule="auto"/>
+        <w:jc w:val="both"/>
+        <w:rPr>
+          <w:rFonts w:ascii="Times New Roman" w:hAnsi="Times New Roman" w:cs="Times New Roman"/>
+          <w:sz w:val="24"/>
+          <w:lang w:val="es-ES"/>
+        </w:rPr>
+      </w:pPr>
+    </w:p>
+    <w:p>
+      <w:pPr>
+        <w:spacing w:after="0" w:line="240" w:lineRule="auto"/>
+        <w:jc w:val="both"/>
+        <w:rPr>
+          <w:rFonts w:ascii="Times New Roman" w:hAnsi="Times New Roman" w:cs="Times New Roman"/>
+          <w:sz w:val="24"/>
+          <w:lang w:val="es-ES"/>
+        </w:rPr>
+      </w:pPr>
+    </w:p>
+    <w:p>
+      <w:pPr>
+        <w:spacing w:after="0" w:line="240" w:lineRule="auto"/>
+        <w:jc w:val="both"/>
+        <w:rPr>
+          <w:rFonts w:ascii="Times New Roman" w:hAnsi="Times New Roman" w:cs="Times New Roman"/>
+          <w:sz w:val="24"/>
+          <w:lang w:val="es-ES"/>
+        </w:rPr>
+      </w:pPr>
+    </w:p>
+    <w:p>
+      <w:pPr>
+        <w:spacing w:after="0" w:line="240" w:lineRule="auto"/>
+        <w:jc w:val="both"/>
+        <w:rPr>
+          <w:rFonts w:ascii="Times New Roman" w:hAnsi="Times New Roman" w:cs="Times New Roman"/>
+          <w:sz w:val="24"/>
+          <w:lang w:val="es-ES"/>
+        </w:rPr>
+      </w:pPr>
+    </w:p>
+    <w:p>
+      <w:pPr>
+        <w:spacing w:after="0" w:line="240" w:lineRule="auto"/>
+        <w:jc w:val="both"/>
+        <w:rPr>
+          <w:rFonts w:ascii="Times New Roman" w:hAnsi="Times New Roman" w:cs="Times New Roman"/>
+          <w:sz w:val="24"/>
+          <w:lang w:val="es-ES"/>
+        </w:rPr>
+      </w:pPr>
+    </w:p>
+    <w:p>
+      <w:pPr>
+        <w:spacing w:after="0" w:line="240" w:lineRule="auto"/>
+        <w:jc w:val="both"/>
+        <w:rPr>
+          <w:rFonts w:ascii="Times New Roman" w:hAnsi="Times New Roman" w:cs="Times New Roman"/>
+          <w:sz w:val="24"/>
+          <w:lang w:val="es-ES"/>
+        </w:rPr>
+      </w:pPr>
+    </w:p>
+    <w:p>
+      <w:pPr>
+        <w:spacing w:after="0" w:line="240" w:lineRule="auto"/>
+        <w:jc w:val="both"/>
+        <w:rPr>
+          <w:rFonts w:ascii="Times New Roman" w:hAnsi="Times New Roman" w:cs="Times New Roman"/>
+          <w:sz w:val="24"/>
+          <w:lang w:val="es-ES"/>
+        </w:rPr>
+      </w:pPr>
+    </w:p>
+    <w:p>
+      <w:pPr>
+        <w:spacing w:after="0" w:line="240" w:lineRule="auto"/>
+        <w:jc w:val="both"/>
+        <w:rPr>
+          <w:rFonts w:ascii="Times New Roman" w:hAnsi="Times New Roman" w:cs="Times New Roman"/>
+          <w:sz w:val="24"/>
+          <w:lang w:val="es-ES"/>
+        </w:rPr>
+      </w:pPr>
+    </w:p>
+    <w:p>
+      <w:pPr>
+        <w:spacing w:after="0" w:line="240" w:lineRule="auto"/>
+        <w:jc w:val="both"/>
+        <w:rPr>
+          <w:rFonts w:ascii="Times New Roman" w:hAnsi="Times New Roman" w:cs="Times New Roman"/>
+          <w:sz w:val="24"/>
+          <w:lang w:val="es-ES"/>
+        </w:rPr>
+      </w:pPr>
+    </w:p>
+    <w:p>
+      <w:pPr>
+        <w:spacing w:after="0" w:line="240" w:lineRule="auto"/>
+        <w:jc w:val="both"/>
+        <w:rPr>
+          <w:rFonts w:ascii="Times New Roman" w:hAnsi="Times New Roman" w:cs="Times New Roman"/>
+          <w:sz w:val="24"/>
+          <w:lang w:val="es-ES"/>
+        </w:rPr>
+      </w:pPr>
+    </w:p>
+    <w:p>
+      <w:pPr>
+        <w:spacing w:after="0" w:line="240" w:lineRule="auto"/>
+        <w:jc w:val="both"/>
+        <w:rPr>
+          <w:rFonts w:ascii="Times New Roman" w:hAnsi="Times New Roman" w:cs="Times New Roman"/>
+          <w:sz w:val="24"/>
+          <w:lang w:val="es-ES"/>
+        </w:rPr>
+      </w:pPr>
+    </w:p>
+    <w:p>
+      <w:pPr>
+        <w:spacing w:after="0" w:line="240" w:lineRule="auto"/>
+        <w:jc w:val="both"/>
+        <w:rPr>
+          <w:rFonts w:ascii="Times New Roman" w:hAnsi="Times New Roman" w:cs="Times New Roman"/>
+          <w:sz w:val="24"/>
+          <w:lang w:val="es-ES"/>
+        </w:rPr>
+      </w:pPr>
+    </w:p>
+    <w:p>
+      <w:pPr>
+        <w:spacing w:after="0" w:line="240" w:lineRule="auto"/>
+        <w:jc w:val="both"/>
+        <w:rPr>
+          <w:rFonts w:ascii="Times New Roman" w:hAnsi="Times New Roman" w:cs="Times New Roman"/>
+          <w:sz w:val="24"/>
+          <w:lang w:val="es-ES"/>
+        </w:rPr>
+      </w:pPr>
+    </w:p>
+    <w:p>
+      <w:pPr>
+        <w:spacing w:after="0" w:line="240" w:lineRule="auto"/>
+        <w:jc w:val="both"/>
+        <w:rPr>
+          <w:rFonts w:ascii="Times New Roman" w:hAnsi="Times New Roman" w:cs="Times New Roman"/>
+          <w:sz w:val="24"/>
+          <w:lang w:val="es-ES"/>
+        </w:rPr>
+      </w:pPr>
+    </w:p>
+    <w:p>
+      <w:pPr>
+        <w:spacing w:after="0" w:line="240" w:lineRule="auto"/>
+        <w:jc w:val="both"/>
+        <w:rPr>
+          <w:rFonts w:ascii="Times New Roman" w:hAnsi="Times New Roman" w:cs="Times New Roman"/>
+          <w:sz w:val="24"/>
+          <w:lang w:val="es-ES"/>
+        </w:rPr>
+      </w:pPr>
+    </w:p>
+    <w:p>
+      <w:pPr>
+        <w:spacing w:after="0" w:line="240" w:lineRule="auto"/>
+        <w:jc w:val="both"/>
+        <w:rPr>
+          <w:rFonts w:ascii="Times New Roman" w:hAnsi="Times New Roman" w:cs="Times New Roman"/>
+          <w:sz w:val="24"/>
+          <w:lang w:val="es-ES"/>
+        </w:rPr>
+      </w:pPr>
+    </w:p>
+    <w:p>
+      <w:pPr>
+        <w:spacing w:after="0" w:line="240" w:lineRule="auto"/>
+        <w:jc w:val="both"/>
+        <w:rPr>
+          <w:rFonts w:ascii="Times New Roman" w:hAnsi="Times New Roman" w:cs="Times New Roman"/>
+          <w:sz w:val="24"/>
+          <w:lang w:val="es-ES"/>
+        </w:rPr>
+      </w:pPr>
+    </w:p>
+    <w:p>
+      <w:pPr>
+        <w:spacing w:after="0" w:line="240" w:lineRule="auto"/>
+        <w:jc w:val="both"/>
+        <w:rPr>
+          <w:rFonts w:ascii="Times New Roman" w:hAnsi="Times New Roman" w:cs="Times New Roman"/>
+          <w:sz w:val="24"/>
+          <w:lang w:val="es-ES"/>
+        </w:rPr>
+      </w:pPr>
+    </w:p>
+    <w:p>
+      <w:pPr>
+        <w:spacing w:after="0" w:line="240" w:lineRule="auto"/>
+        <w:jc w:val="both"/>
+        <w:rPr>
+          <w:rFonts w:ascii="Times New Roman" w:hAnsi="Times New Roman" w:cs="Times New Roman"/>
+          <w:sz w:val="24"/>
+          <w:lang w:val="es-ES"/>
+        </w:rPr>
+      </w:pPr>
+    </w:p>
+    <w:p>
+      <w:pPr>
+        <w:spacing w:after="0" w:line="240" w:lineRule="auto"/>
+        <w:jc w:val="both"/>
+        <w:rPr>
+          <w:rFonts w:ascii="Times New Roman" w:hAnsi="Times New Roman" w:cs="Times New Roman"/>
+          <w:sz w:val="24"/>
+          <w:lang w:val="es-ES"/>
+        </w:rPr>
+      </w:pPr>
+    </w:p>
+    <w:p>
+      <w:pPr>
+        <w:spacing w:after="0" w:line="240" w:lineRule="auto"/>
+        <w:jc w:val="both"/>
+        <w:rPr>
+          <w:rFonts w:ascii="Times New Roman" w:hAnsi="Times New Roman" w:cs="Times New Roman"/>
+          <w:sz w:val="24"/>
+          <w:lang w:val="es-ES"/>
+        </w:rPr>
+        <w:sectPr>
+          <w:pgSz w:w="16838" w:h="11906" w:orient="landscape"/>
+          <w:pgMar w:top="1701" w:right="1417" w:bottom="1701" w:left="1417" w:header="708" w:footer="708" w:gutter="0"/>
+          <w:cols w:space="708"/>
+          <w:docGrid w:linePitch="360"/>
+        </w:sectPr>
+      </w:pPr>
+    </w:p>
+    <w:p>
+      <w:pPr>
+        <w:spacing w:after="0" w:line="240" w:lineRule="auto"/>
+        <w:jc w:val="both"/>
+        <w:rPr>
+          <w:rFonts w:ascii="Times New Roman" w:hAnsi="Times New Roman" w:cs="Times New Roman"/>
+          <w:sz w:val="24"/>
+          <w:szCs w:val="24"/>
+        </w:rPr>
+      </w:pPr>
+    </w:p>
+    <w:p>
+      <w:pPr>
+        <w:spacing w:after="0" w:line="240" w:lineRule="auto"/>
+        <w:jc w:val="both"/>
+        <w:rPr>
+          <w:rFonts w:ascii="Times New Roman" w:hAnsi="Times New Roman" w:cs="Times New Roman"/>
+          <w:sz w:val="24"/>
+          <w:szCs w:val="24"/>
+        </w:rPr>
+      </w:pPr>
+    </w:p>
+    <w:p>
+      <w:pPr>
+        <w:pStyle w:val="Prrafodelista"/>
+        <w:numPr>
+          <w:ilvl w:val="0"/>
+          <w:numId w:val="1"/>
+        </w:numPr>
+        <w:spacing w:line="331" w:lineRule="auto"/>
+        <w:jc w:val="both"/>
+        <w:rPr>
+          <w:rFonts w:ascii="Times New Roman" w:hAnsi="Times New Roman" w:cs="Times New Roman"/>
+          <w:sz w:val="24"/>
+          <w:szCs w:val="24"/>
+          <w:lang w:val="es-ES"/>
+        </w:rPr>
+      </w:pPr>
+      <w:r>
+        <w:rPr>
+          <w:rFonts w:ascii="Times New Roman" w:hAnsi="Times New Roman" w:cs="Times New Roman"/>
+          <w:sz w:val="24"/>
+          <w:szCs w:val="24"/>
+          <w:lang w:val="es-ES"/>
+        </w:rPr>
+        <w:t>Diseño de Casos de Prueba</w:t>
+      </w:r>
+    </w:p>
+    <w:tbl>
+      <w:tblPr>
+        <w:tblW w:w="8925" w:type="dxa"/>
+        <w:tblInd w:w="100" w:type="dxa"/>
+        <w:tblLayout w:type="fixed"/>
+        <w:tblLook w:val="0600" w:firstRow="0" w:lastRow="0" w:firstColumn="0" w:lastColumn="0" w:noHBand="1" w:noVBand="1"/>
+      </w:tblPr>
+      <w:tblGrid>
+        <w:gridCol w:w="900"/>
+        <w:gridCol w:w="960"/>
+        <w:gridCol w:w="1260"/>
+        <w:gridCol w:w="2582"/>
+        <w:gridCol w:w="3223"/>
+      </w:tblGrid>
+      <w:tr>
+        <w:trPr>
+          <w:trHeight w:val="451"/>
+        </w:trPr>
+        <w:tc>
+          <w:tcPr>
+            <w:tcW w:w="8925" w:type="dxa"/>
+            <w:gridSpan w:val="5"/>
+            <w:tcBorders>
+              <w:top w:val="single" w:sz="8" w:space="0" w:color="000000"/>
+              <w:left w:val="single" w:sz="8" w:space="0" w:color="000000"/>
+              <w:bottom w:val="single" w:sz="8" w:space="0" w:color="000000"/>
+              <w:right w:val="single" w:sz="8" w:space="0" w:color="000000"/>
+            </w:tcBorders>
+            <w:tcMar>
+              <w:top w:w="100" w:type="dxa"/>
+              <w:left w:w="100" w:type="dxa"/>
+              <w:bottom w:w="100" w:type="dxa"/>
+              <w:right w:w="100" w:type="dxa"/>
+            </w:tcMar>
+          </w:tcPr>
+          <w:p>
+            <w:pPr>
+              <w:spacing w:line="288" w:lineRule="auto"/>
+              <w:jc w:val="both"/>
+              <w:rPr>
+                <w:rFonts w:ascii="Times New Roman" w:hAnsi="Times New Roman" w:cs="Times New Roman"/>
+                <w:sz w:val="24"/>
+                <w:szCs w:val="24"/>
+                <w:lang w:val="es-ES"/>
+              </w:rPr>
+            </w:pPr>
+            <w:r>
+              <w:rPr>
+                <w:rFonts w:ascii="Times New Roman" w:hAnsi="Times New Roman" w:cs="Times New Roman"/>
+                <w:sz w:val="24"/>
+                <w:szCs w:val="24"/>
+                <w:lang w:val="es-ES"/>
+              </w:rPr>
+              <w:t xml:space="preserve">Objetivo de la Prueba: Verificar la correcta creación de un </w:t>
+            </w:r>
+            <w:proofErr w:type="spellStart"/>
+            <w:r>
+              <w:rPr>
+                <w:rFonts w:ascii="Times New Roman" w:hAnsi="Times New Roman" w:cs="Times New Roman"/>
+                <w:sz w:val="24"/>
+                <w:szCs w:val="24"/>
+                <w:lang w:val="es-ES"/>
+              </w:rPr>
+              <w:t>Participant</w:t>
+            </w:r>
+            <w:proofErr w:type="spellEnd"/>
           </w:p>
         </w:tc>
       </w:tr>
       <w:tr>
         <w:trPr>
-          <w:trHeight w:val="789"/>
+          <w:trHeight w:val="432"/>
         </w:trPr>
         <w:tc>
           <w:tcPr>
-            <w:tcW w:w="3964" w:type="dxa"/>
-          </w:tcPr>
-          <w:p>
-            <w:pPr>
-              <w:jc w:val="both"/>
-              <w:rPr>
-                <w:rFonts w:ascii="Segoe UI Semilight" w:hAnsi="Segoe UI Semilight" w:cs="Segoe UI Semilight"/>
-                <w:i/>
-                <w:lang w:val="es-ES"/>
-              </w:rPr>
-            </w:pPr>
-            <w:r>
-              <w:rPr>
-                <w:rFonts w:ascii="Segoe UI Semilight" w:hAnsi="Segoe UI Semilight" w:cs="Segoe UI Semilight"/>
-                <w:i/>
-                <w:lang w:val="es-ES"/>
-              </w:rPr>
-              <w:t>RF #4. Seleccionar aleatoriamente a los asistentes y agregarlos en una lista doblemente enlazada.</w:t>
-            </w:r>
-          </w:p>
-        </w:tc>
-        <w:tc>
-          <w:tcPr>
-            <w:tcW w:w="4618" w:type="dxa"/>
-          </w:tcPr>
-          <w:p>
-            <w:pPr>
-              <w:jc w:val="both"/>
-              <w:rPr>
-                <w:rFonts w:ascii="Segoe UI Semilight" w:hAnsi="Segoe UI Semilight" w:cs="Segoe UI Semilight"/>
-              </w:rPr>
-            </w:pPr>
-            <w:bookmarkStart w:id="0" w:name="_GoBack"/>
-            <w:bookmarkEnd w:id="0"/>
+            <w:tcW w:w="900" w:type="dxa"/>
+            <w:tcBorders>
+              <w:top w:val="single" w:sz="8" w:space="0" w:color="000000"/>
+              <w:left w:val="single" w:sz="8" w:space="0" w:color="000000"/>
+              <w:bottom w:val="single" w:sz="8" w:space="0" w:color="000000"/>
+              <w:right w:val="single" w:sz="8" w:space="0" w:color="000000"/>
+            </w:tcBorders>
+            <w:shd w:val="clear" w:color="auto" w:fill="EFEFEF"/>
+            <w:tcMar>
+              <w:top w:w="100" w:type="dxa"/>
+              <w:left w:w="100" w:type="dxa"/>
+              <w:bottom w:w="100" w:type="dxa"/>
+              <w:right w:w="100" w:type="dxa"/>
+            </w:tcMar>
+          </w:tcPr>
+          <w:p>
+            <w:pPr>
+              <w:spacing w:line="288" w:lineRule="auto"/>
+              <w:jc w:val="both"/>
+              <w:rPr>
+                <w:rFonts w:ascii="Times New Roman" w:hAnsi="Times New Roman" w:cs="Times New Roman"/>
+                <w:sz w:val="24"/>
+                <w:szCs w:val="24"/>
+              </w:rPr>
+            </w:pPr>
+            <w:proofErr w:type="spellStart"/>
+            <w:r>
+              <w:rPr>
+                <w:rFonts w:ascii="Times New Roman" w:hAnsi="Times New Roman" w:cs="Times New Roman"/>
+                <w:sz w:val="24"/>
+                <w:szCs w:val="24"/>
+              </w:rPr>
+              <w:t>Clase</w:t>
+            </w:r>
+            <w:proofErr w:type="spellEnd"/>
+          </w:p>
+        </w:tc>
+        <w:tc>
+          <w:tcPr>
+            <w:tcW w:w="960" w:type="dxa"/>
+            <w:tcBorders>
+              <w:top w:val="single" w:sz="8" w:space="0" w:color="000000"/>
+              <w:left w:val="single" w:sz="8" w:space="0" w:color="000000"/>
+              <w:bottom w:val="single" w:sz="8" w:space="0" w:color="000000"/>
+              <w:right w:val="single" w:sz="8" w:space="0" w:color="000000"/>
+            </w:tcBorders>
+            <w:shd w:val="clear" w:color="auto" w:fill="EFEFEF"/>
+            <w:tcMar>
+              <w:top w:w="100" w:type="dxa"/>
+              <w:left w:w="100" w:type="dxa"/>
+              <w:bottom w:w="100" w:type="dxa"/>
+              <w:right w:w="100" w:type="dxa"/>
+            </w:tcMar>
+          </w:tcPr>
+          <w:p>
+            <w:pPr>
+              <w:spacing w:line="288" w:lineRule="auto"/>
+              <w:jc w:val="both"/>
+              <w:rPr>
+                <w:rFonts w:ascii="Times New Roman" w:hAnsi="Times New Roman" w:cs="Times New Roman"/>
+                <w:sz w:val="24"/>
+                <w:szCs w:val="24"/>
+              </w:rPr>
+            </w:pPr>
+            <w:proofErr w:type="spellStart"/>
+            <w:r>
+              <w:rPr>
+                <w:rFonts w:ascii="Times New Roman" w:hAnsi="Times New Roman" w:cs="Times New Roman"/>
+                <w:sz w:val="24"/>
+                <w:szCs w:val="24"/>
+              </w:rPr>
+              <w:t>Método</w:t>
+            </w:r>
+            <w:proofErr w:type="spellEnd"/>
+          </w:p>
+        </w:tc>
+        <w:tc>
+          <w:tcPr>
+            <w:tcW w:w="1260" w:type="dxa"/>
+            <w:tcBorders>
+              <w:top w:val="single" w:sz="8" w:space="0" w:color="000000"/>
+              <w:left w:val="single" w:sz="8" w:space="0" w:color="000000"/>
+              <w:bottom w:val="single" w:sz="8" w:space="0" w:color="000000"/>
+              <w:right w:val="single" w:sz="8" w:space="0" w:color="000000"/>
+            </w:tcBorders>
+            <w:shd w:val="clear" w:color="auto" w:fill="EFEFEF"/>
+            <w:tcMar>
+              <w:top w:w="100" w:type="dxa"/>
+              <w:left w:w="100" w:type="dxa"/>
+              <w:bottom w:w="100" w:type="dxa"/>
+              <w:right w:w="100" w:type="dxa"/>
+            </w:tcMar>
+          </w:tcPr>
+          <w:p>
+            <w:pPr>
+              <w:spacing w:line="288" w:lineRule="auto"/>
+              <w:jc w:val="both"/>
+              <w:rPr>
+                <w:rFonts w:ascii="Times New Roman" w:hAnsi="Times New Roman" w:cs="Times New Roman"/>
+                <w:sz w:val="24"/>
+                <w:szCs w:val="24"/>
+              </w:rPr>
+            </w:pPr>
+            <w:proofErr w:type="spellStart"/>
+            <w:r>
+              <w:rPr>
+                <w:rFonts w:ascii="Times New Roman" w:hAnsi="Times New Roman" w:cs="Times New Roman"/>
+                <w:sz w:val="24"/>
+                <w:szCs w:val="24"/>
+              </w:rPr>
+              <w:t>Escenario</w:t>
+            </w:r>
+            <w:proofErr w:type="spellEnd"/>
+          </w:p>
+        </w:tc>
+        <w:tc>
+          <w:tcPr>
+            <w:tcW w:w="2582" w:type="dxa"/>
+            <w:tcBorders>
+              <w:top w:val="single" w:sz="8" w:space="0" w:color="000000"/>
+              <w:left w:val="single" w:sz="8" w:space="0" w:color="000000"/>
+              <w:bottom w:val="single" w:sz="8" w:space="0" w:color="000000"/>
+              <w:right w:val="single" w:sz="8" w:space="0" w:color="000000"/>
+            </w:tcBorders>
+            <w:shd w:val="clear" w:color="auto" w:fill="EFEFEF"/>
+            <w:tcMar>
+              <w:top w:w="100" w:type="dxa"/>
+              <w:left w:w="100" w:type="dxa"/>
+              <w:bottom w:w="100" w:type="dxa"/>
+              <w:right w:w="100" w:type="dxa"/>
+            </w:tcMar>
+          </w:tcPr>
+          <w:p>
+            <w:pPr>
+              <w:spacing w:line="288" w:lineRule="auto"/>
+              <w:jc w:val="both"/>
+              <w:rPr>
+                <w:rFonts w:ascii="Times New Roman" w:hAnsi="Times New Roman" w:cs="Times New Roman"/>
+                <w:sz w:val="24"/>
+                <w:szCs w:val="24"/>
+              </w:rPr>
+            </w:pPr>
+            <w:proofErr w:type="spellStart"/>
+            <w:r>
+              <w:rPr>
+                <w:rFonts w:ascii="Times New Roman" w:hAnsi="Times New Roman" w:cs="Times New Roman"/>
+                <w:sz w:val="24"/>
+                <w:szCs w:val="24"/>
+              </w:rPr>
+              <w:t>Valores</w:t>
+            </w:r>
+            <w:proofErr w:type="spellEnd"/>
+            <w:r>
+              <w:rPr>
+                <w:rFonts w:ascii="Times New Roman" w:hAnsi="Times New Roman" w:cs="Times New Roman"/>
+                <w:sz w:val="24"/>
+                <w:szCs w:val="24"/>
+              </w:rPr>
+              <w:t xml:space="preserve"> de Entrada</w:t>
+            </w:r>
+          </w:p>
+        </w:tc>
+        <w:tc>
+          <w:tcPr>
+            <w:tcW w:w="3223" w:type="dxa"/>
+            <w:tcBorders>
+              <w:top w:val="single" w:sz="8" w:space="0" w:color="000000"/>
+              <w:left w:val="single" w:sz="8" w:space="0" w:color="000000"/>
+              <w:bottom w:val="single" w:sz="8" w:space="0" w:color="000000"/>
+              <w:right w:val="single" w:sz="8" w:space="0" w:color="000000"/>
+            </w:tcBorders>
+            <w:shd w:val="clear" w:color="auto" w:fill="EFEFEF"/>
+            <w:tcMar>
+              <w:top w:w="100" w:type="dxa"/>
+              <w:left w:w="100" w:type="dxa"/>
+              <w:bottom w:w="100" w:type="dxa"/>
+              <w:right w:w="100" w:type="dxa"/>
+            </w:tcMar>
+          </w:tcPr>
+          <w:p>
+            <w:pPr>
+              <w:spacing w:line="288" w:lineRule="auto"/>
+              <w:jc w:val="both"/>
+              <w:rPr>
+                <w:rFonts w:ascii="Times New Roman" w:hAnsi="Times New Roman" w:cs="Times New Roman"/>
+                <w:sz w:val="24"/>
+                <w:szCs w:val="24"/>
+              </w:rPr>
+            </w:pPr>
+            <w:proofErr w:type="spellStart"/>
+            <w:r>
+              <w:rPr>
+                <w:rFonts w:ascii="Times New Roman" w:hAnsi="Times New Roman" w:cs="Times New Roman"/>
+                <w:sz w:val="24"/>
+                <w:szCs w:val="24"/>
+              </w:rPr>
+              <w:t>Resultado</w:t>
+            </w:r>
+            <w:proofErr w:type="spellEnd"/>
           </w:p>
         </w:tc>
       </w:tr>
       <w:tr>
         <w:trPr>
-          <w:trHeight w:val="789"/>
+          <w:trHeight w:val="480"/>
         </w:trPr>
         <w:tc>
           <w:tcPr>
-            <w:tcW w:w="3964" w:type="dxa"/>
-          </w:tcPr>
-          <w:p>
-            <w:pPr>
-              <w:jc w:val="both"/>
-              <w:rPr>
-                <w:rFonts w:ascii="Segoe UI Semilight" w:hAnsi="Segoe UI Semilight" w:cs="Segoe UI Semilight"/>
-                <w:i/>
-                <w:lang w:val="es-ES"/>
-              </w:rPr>
-            </w:pPr>
-            <w:r>
-              <w:rPr>
-                <w:rFonts w:ascii="Segoe UI Semilight" w:hAnsi="Segoe UI Semilight" w:cs="Segoe UI Semilight"/>
-                <w:i/>
-                <w:lang w:val="es-ES"/>
-              </w:rPr>
-              <w:t>RF #5. Visualizar los datos de las dos estructuras de un país determinado</w:t>
-            </w:r>
-          </w:p>
-        </w:tc>
-        <w:tc>
-          <w:tcPr>
-            <w:tcW w:w="4618" w:type="dxa"/>
-          </w:tcPr>
-          <w:p>
-            <w:pPr>
-              <w:jc w:val="both"/>
-              <w:rPr>
-                <w:rFonts w:ascii="Segoe UI Semilight" w:hAnsi="Segoe UI Semilight" w:cs="Segoe UI Semilight"/>
-                <w:lang w:val="es-ES"/>
-              </w:rPr>
-            </w:pPr>
+            <w:tcW w:w="900" w:type="dxa"/>
+            <w:tcBorders>
+              <w:top w:val="single" w:sz="8" w:space="0" w:color="000000"/>
+              <w:left w:val="single" w:sz="8" w:space="0" w:color="000000"/>
+              <w:bottom w:val="single" w:sz="8" w:space="0" w:color="000000"/>
+              <w:right w:val="single" w:sz="8" w:space="0" w:color="000000"/>
+            </w:tcBorders>
+            <w:shd w:val="clear" w:color="auto" w:fill="auto"/>
+            <w:tcMar>
+              <w:top w:w="100" w:type="dxa"/>
+              <w:left w:w="100" w:type="dxa"/>
+              <w:bottom w:w="100" w:type="dxa"/>
+              <w:right w:w="100" w:type="dxa"/>
+            </w:tcMar>
+          </w:tcPr>
+          <w:p>
+            <w:pPr>
+              <w:spacing w:after="0"/>
+              <w:jc w:val="both"/>
+              <w:rPr>
+                <w:rFonts w:ascii="Times New Roman" w:hAnsi="Times New Roman" w:cs="Times New Roman"/>
+                <w:sz w:val="24"/>
+                <w:szCs w:val="24"/>
+              </w:rPr>
+            </w:pPr>
+            <w:r>
+              <w:rPr>
+                <w:rFonts w:ascii="Times New Roman" w:hAnsi="Times New Roman" w:cs="Times New Roman"/>
+                <w:sz w:val="24"/>
+                <w:szCs w:val="24"/>
+              </w:rPr>
+              <w:t>Participant</w:t>
+            </w:r>
+          </w:p>
+        </w:tc>
+        <w:tc>
+          <w:tcPr>
+            <w:tcW w:w="960" w:type="dxa"/>
+            <w:tcBorders>
+              <w:top w:val="single" w:sz="8" w:space="0" w:color="000000"/>
+              <w:left w:val="single" w:sz="8" w:space="0" w:color="000000"/>
+              <w:bottom w:val="single" w:sz="8" w:space="0" w:color="000000"/>
+              <w:right w:val="single" w:sz="8" w:space="0" w:color="000000"/>
+            </w:tcBorders>
+            <w:shd w:val="clear" w:color="auto" w:fill="auto"/>
+            <w:tcMar>
+              <w:top w:w="100" w:type="dxa"/>
+              <w:left w:w="100" w:type="dxa"/>
+              <w:bottom w:w="100" w:type="dxa"/>
+              <w:right w:w="100" w:type="dxa"/>
+            </w:tcMar>
+          </w:tcPr>
+          <w:p>
+            <w:pPr>
+              <w:spacing w:after="0"/>
+              <w:jc w:val="both"/>
+              <w:rPr>
+                <w:rFonts w:ascii="Times New Roman" w:hAnsi="Times New Roman" w:cs="Times New Roman"/>
+                <w:sz w:val="24"/>
+                <w:szCs w:val="24"/>
+              </w:rPr>
+            </w:pPr>
+            <w:proofErr w:type="spellStart"/>
+            <w:r>
+              <w:rPr>
+                <w:rFonts w:ascii="Times New Roman" w:hAnsi="Times New Roman" w:cs="Times New Roman"/>
+                <w:sz w:val="24"/>
+                <w:szCs w:val="24"/>
+              </w:rPr>
+              <w:t>Paticipant</w:t>
+            </w:r>
+            <w:proofErr w:type="spellEnd"/>
+          </w:p>
+        </w:tc>
+        <w:tc>
+          <w:tcPr>
+            <w:tcW w:w="1260" w:type="dxa"/>
+            <w:tcBorders>
+              <w:top w:val="single" w:sz="8" w:space="0" w:color="000000"/>
+              <w:left w:val="single" w:sz="8" w:space="0" w:color="000000"/>
+              <w:bottom w:val="single" w:sz="8" w:space="0" w:color="000000"/>
+              <w:right w:val="single" w:sz="8" w:space="0" w:color="000000"/>
+            </w:tcBorders>
+            <w:shd w:val="clear" w:color="auto" w:fill="auto"/>
+            <w:tcMar>
+              <w:top w:w="100" w:type="dxa"/>
+              <w:left w:w="100" w:type="dxa"/>
+              <w:bottom w:w="100" w:type="dxa"/>
+              <w:right w:w="100" w:type="dxa"/>
+            </w:tcMar>
+          </w:tcPr>
+          <w:p>
+            <w:pPr>
+              <w:spacing w:after="0" w:line="240" w:lineRule="auto"/>
+              <w:jc w:val="both"/>
+              <w:rPr>
+                <w:rFonts w:ascii="Times New Roman" w:hAnsi="Times New Roman" w:cs="Times New Roman"/>
+                <w:sz w:val="24"/>
+                <w:szCs w:val="24"/>
+              </w:rPr>
+            </w:pPr>
+            <w:r>
+              <w:rPr>
+                <w:rFonts w:ascii="Times New Roman" w:hAnsi="Times New Roman" w:cs="Times New Roman"/>
+                <w:sz w:val="24"/>
+                <w:szCs w:val="24"/>
+              </w:rPr>
+              <w:t>setupScenary1</w:t>
+            </w:r>
+          </w:p>
+        </w:tc>
+        <w:tc>
+          <w:tcPr>
+            <w:tcW w:w="2582" w:type="dxa"/>
+            <w:tcBorders>
+              <w:top w:val="single" w:sz="8" w:space="0" w:color="000000"/>
+              <w:left w:val="single" w:sz="8" w:space="0" w:color="000000"/>
+              <w:bottom w:val="single" w:sz="8" w:space="0" w:color="000000"/>
+              <w:right w:val="single" w:sz="8" w:space="0" w:color="000000"/>
+            </w:tcBorders>
+            <w:shd w:val="clear" w:color="auto" w:fill="auto"/>
+            <w:tcMar>
+              <w:top w:w="100" w:type="dxa"/>
+              <w:left w:w="100" w:type="dxa"/>
+              <w:bottom w:w="100" w:type="dxa"/>
+              <w:right w:w="100" w:type="dxa"/>
+            </w:tcMar>
+          </w:tcPr>
+          <w:p>
+            <w:pPr>
+              <w:spacing w:after="0" w:line="240" w:lineRule="auto"/>
+              <w:rPr>
+                <w:rFonts w:ascii="Times New Roman" w:hAnsi="Times New Roman" w:cs="Times New Roman"/>
+                <w:sz w:val="24"/>
+                <w:szCs w:val="24"/>
+              </w:rPr>
+            </w:pPr>
+            <w:r>
+              <w:rPr>
+                <w:rFonts w:ascii="Times New Roman" w:hAnsi="Times New Roman" w:cs="Times New Roman"/>
+                <w:sz w:val="24"/>
+                <w:szCs w:val="24"/>
+              </w:rPr>
+              <w:t xml:space="preserve">id = </w:t>
+            </w:r>
+            <w:r>
+              <w:rPr>
+                <w:rFonts w:ascii="Times New Roman" w:hAnsi="Times New Roman" w:cs="Times New Roman"/>
+                <w:sz w:val="24"/>
+                <w:szCs w:val="24"/>
+              </w:rPr>
+              <w:t>1</w:t>
+            </w:r>
+            <w:r>
+              <w:rPr>
+                <w:rFonts w:ascii="Times New Roman" w:hAnsi="Times New Roman" w:cs="Times New Roman"/>
+                <w:sz w:val="24"/>
+                <w:szCs w:val="24"/>
+              </w:rPr>
+              <w:t>;</w:t>
+            </w:r>
+          </w:p>
+          <w:p>
+            <w:pPr>
+              <w:spacing w:after="0" w:line="240" w:lineRule="auto"/>
+              <w:rPr>
+                <w:rFonts w:ascii="Times New Roman" w:hAnsi="Times New Roman" w:cs="Times New Roman"/>
+                <w:sz w:val="24"/>
+                <w:szCs w:val="24"/>
+              </w:rPr>
+            </w:pPr>
+            <w:proofErr w:type="spellStart"/>
+            <w:r>
+              <w:rPr>
+                <w:rFonts w:ascii="Times New Roman" w:hAnsi="Times New Roman" w:cs="Times New Roman"/>
+                <w:sz w:val="24"/>
+                <w:szCs w:val="24"/>
+              </w:rPr>
+              <w:t>firstName</w:t>
+            </w:r>
+            <w:proofErr w:type="spellEnd"/>
+            <w:r>
+              <w:rPr>
+                <w:rFonts w:ascii="Times New Roman" w:hAnsi="Times New Roman" w:cs="Times New Roman"/>
+                <w:sz w:val="24"/>
+                <w:szCs w:val="24"/>
+              </w:rPr>
+              <w:t xml:space="preserve"> = </w:t>
+            </w:r>
+            <w:r>
+              <w:rPr>
+                <w:rFonts w:ascii="Times New Roman" w:hAnsi="Times New Roman" w:cs="Times New Roman"/>
+                <w:sz w:val="24"/>
+                <w:szCs w:val="24"/>
+              </w:rPr>
+              <w:t>“Ana”</w:t>
+            </w:r>
+          </w:p>
+          <w:p>
+            <w:pPr>
+              <w:spacing w:after="0" w:line="240" w:lineRule="auto"/>
+              <w:rPr>
+                <w:rFonts w:ascii="Times New Roman" w:hAnsi="Times New Roman" w:cs="Times New Roman"/>
+                <w:sz w:val="24"/>
+                <w:szCs w:val="24"/>
+              </w:rPr>
+            </w:pPr>
+            <w:proofErr w:type="spellStart"/>
+            <w:r>
+              <w:rPr>
+                <w:rFonts w:ascii="Times New Roman" w:hAnsi="Times New Roman" w:cs="Times New Roman"/>
+                <w:sz w:val="24"/>
+                <w:szCs w:val="24"/>
+              </w:rPr>
+              <w:t>lastName</w:t>
+            </w:r>
+            <w:proofErr w:type="spellEnd"/>
+            <w:r>
+              <w:rPr>
+                <w:rFonts w:ascii="Times New Roman" w:hAnsi="Times New Roman" w:cs="Times New Roman"/>
+                <w:sz w:val="24"/>
+                <w:szCs w:val="24"/>
+              </w:rPr>
+              <w:t xml:space="preserve"> </w:t>
+            </w:r>
+            <w:r>
+              <w:rPr>
+                <w:rFonts w:ascii="Times New Roman" w:hAnsi="Times New Roman" w:cs="Times New Roman"/>
+                <w:sz w:val="24"/>
+                <w:szCs w:val="24"/>
+              </w:rPr>
+              <w:t xml:space="preserve">= </w:t>
+            </w:r>
+            <w:r>
+              <w:rPr>
+                <w:rFonts w:ascii="Times New Roman" w:hAnsi="Times New Roman" w:cs="Times New Roman"/>
+                <w:sz w:val="24"/>
+                <w:szCs w:val="24"/>
+              </w:rPr>
+              <w:t>“</w:t>
+            </w:r>
+            <w:proofErr w:type="spellStart"/>
+            <w:r>
+              <w:rPr>
+                <w:rFonts w:ascii="Times New Roman" w:hAnsi="Times New Roman" w:cs="Times New Roman"/>
+                <w:sz w:val="24"/>
+                <w:szCs w:val="24"/>
+              </w:rPr>
+              <w:t>Jime</w:t>
+            </w:r>
+            <w:proofErr w:type="spellEnd"/>
+            <w:r>
+              <w:rPr>
+                <w:rFonts w:ascii="Times New Roman" w:hAnsi="Times New Roman" w:cs="Times New Roman"/>
+                <w:sz w:val="24"/>
+                <w:szCs w:val="24"/>
+              </w:rPr>
+              <w:t>”</w:t>
+            </w:r>
+            <w:r>
+              <w:rPr>
+                <w:rFonts w:ascii="Times New Roman" w:hAnsi="Times New Roman" w:cs="Times New Roman"/>
+                <w:sz w:val="24"/>
+                <w:szCs w:val="24"/>
+              </w:rPr>
+              <w:t>;</w:t>
+            </w:r>
+          </w:p>
+          <w:p>
+            <w:pPr>
+              <w:spacing w:after="0" w:line="240" w:lineRule="auto"/>
+              <w:rPr>
+                <w:rFonts w:ascii="Times New Roman" w:hAnsi="Times New Roman" w:cs="Times New Roman"/>
+                <w:sz w:val="24"/>
+                <w:szCs w:val="24"/>
+              </w:rPr>
+            </w:pPr>
+            <w:r>
+              <w:rPr>
+                <w:rFonts w:ascii="Times New Roman" w:hAnsi="Times New Roman" w:cs="Times New Roman"/>
+                <w:sz w:val="24"/>
+                <w:szCs w:val="24"/>
+              </w:rPr>
+              <w:t xml:space="preserve">email = </w:t>
+            </w:r>
+            <w:r>
+              <w:rPr>
+                <w:rFonts w:ascii="Times New Roman" w:hAnsi="Times New Roman" w:cs="Times New Roman"/>
+                <w:sz w:val="24"/>
+                <w:szCs w:val="24"/>
+              </w:rPr>
+              <w:t>“</w:t>
+            </w:r>
+            <w:hyperlink r:id="rId9" w:history="1">
+              <w:r>
+                <w:rPr>
+                  <w:rStyle w:val="Hipervnculo"/>
+                  <w:rFonts w:ascii="Times New Roman" w:hAnsi="Times New Roman" w:cs="Times New Roman"/>
+                  <w:sz w:val="24"/>
+                  <w:szCs w:val="24"/>
+                </w:rPr>
+                <w:t>am@mail.es</w:t>
+              </w:r>
+            </w:hyperlink>
+            <w:r>
+              <w:rPr>
+                <w:rFonts w:ascii="Times New Roman" w:hAnsi="Times New Roman" w:cs="Times New Roman"/>
+                <w:sz w:val="24"/>
+                <w:szCs w:val="24"/>
+              </w:rPr>
+              <w:t>”</w:t>
+            </w:r>
+          </w:p>
+          <w:p>
+            <w:pPr>
+              <w:spacing w:after="0" w:line="240" w:lineRule="auto"/>
+              <w:rPr>
+                <w:rFonts w:ascii="Times New Roman" w:hAnsi="Times New Roman" w:cs="Times New Roman"/>
+                <w:sz w:val="24"/>
+                <w:szCs w:val="24"/>
+              </w:rPr>
+            </w:pPr>
+            <w:r>
+              <w:rPr>
+                <w:rFonts w:ascii="Times New Roman" w:hAnsi="Times New Roman" w:cs="Times New Roman"/>
+                <w:sz w:val="24"/>
+                <w:szCs w:val="24"/>
+              </w:rPr>
+              <w:t xml:space="preserve">gender = </w:t>
+            </w:r>
+            <w:r>
+              <w:rPr>
+                <w:rFonts w:ascii="Times New Roman" w:hAnsi="Times New Roman" w:cs="Times New Roman"/>
+                <w:sz w:val="24"/>
+                <w:szCs w:val="24"/>
+              </w:rPr>
+              <w:t>Female</w:t>
+            </w:r>
+          </w:p>
+          <w:p>
+            <w:pPr>
+              <w:spacing w:after="0" w:line="240" w:lineRule="auto"/>
+              <w:rPr>
+                <w:rFonts w:ascii="Times New Roman" w:hAnsi="Times New Roman" w:cs="Times New Roman"/>
+                <w:sz w:val="24"/>
+                <w:szCs w:val="24"/>
+              </w:rPr>
+            </w:pPr>
+            <w:r>
+              <w:rPr>
+                <w:rFonts w:ascii="Times New Roman" w:hAnsi="Times New Roman" w:cs="Times New Roman"/>
+                <w:sz w:val="24"/>
+                <w:szCs w:val="24"/>
+              </w:rPr>
+              <w:t xml:space="preserve">country = </w:t>
+            </w:r>
+            <w:r>
+              <w:rPr>
+                <w:rFonts w:ascii="Times New Roman" w:hAnsi="Times New Roman" w:cs="Times New Roman"/>
+                <w:sz w:val="24"/>
+                <w:szCs w:val="24"/>
+              </w:rPr>
+              <w:t>Colombia</w:t>
+            </w:r>
+            <w:r>
+              <w:rPr>
+                <w:rFonts w:ascii="Times New Roman" w:hAnsi="Times New Roman" w:cs="Times New Roman"/>
+                <w:sz w:val="24"/>
+                <w:szCs w:val="24"/>
+              </w:rPr>
+              <w:t>;</w:t>
+            </w:r>
+          </w:p>
+        </w:tc>
+        <w:tc>
+          <w:tcPr>
+            <w:tcW w:w="3223" w:type="dxa"/>
+            <w:tcBorders>
+              <w:top w:val="single" w:sz="8" w:space="0" w:color="000000"/>
+              <w:left w:val="single" w:sz="8" w:space="0" w:color="000000"/>
+              <w:bottom w:val="single" w:sz="8" w:space="0" w:color="000000"/>
+              <w:right w:val="single" w:sz="8" w:space="0" w:color="000000"/>
+            </w:tcBorders>
+            <w:shd w:val="clear" w:color="auto" w:fill="auto"/>
+            <w:tcMar>
+              <w:top w:w="100" w:type="dxa"/>
+              <w:left w:w="100" w:type="dxa"/>
+              <w:bottom w:w="100" w:type="dxa"/>
+              <w:right w:w="100" w:type="dxa"/>
+            </w:tcMar>
+          </w:tcPr>
+          <w:p>
+            <w:pPr>
+              <w:spacing w:after="0"/>
+              <w:jc w:val="both"/>
+              <w:rPr>
+                <w:rFonts w:ascii="Times New Roman" w:hAnsi="Times New Roman" w:cs="Times New Roman"/>
+                <w:sz w:val="24"/>
+                <w:szCs w:val="24"/>
+                <w:lang w:val="es-ES"/>
+              </w:rPr>
+            </w:pPr>
+            <w:r>
+              <w:rPr>
+                <w:rFonts w:ascii="Times New Roman" w:hAnsi="Times New Roman" w:cs="Times New Roman"/>
+                <w:sz w:val="24"/>
+                <w:szCs w:val="24"/>
+                <w:lang w:val="es-ES"/>
+              </w:rPr>
+              <w:t xml:space="preserve">Se ha creado correctamente un nuevo </w:t>
+            </w:r>
+            <w:proofErr w:type="spellStart"/>
+            <w:r>
+              <w:rPr>
+                <w:rFonts w:ascii="Times New Roman" w:hAnsi="Times New Roman" w:cs="Times New Roman"/>
+                <w:sz w:val="24"/>
+                <w:szCs w:val="24"/>
+                <w:lang w:val="es-ES"/>
+              </w:rPr>
+              <w:t>Participant</w:t>
+            </w:r>
+            <w:proofErr w:type="spellEnd"/>
+            <w:r>
+              <w:rPr>
+                <w:rFonts w:ascii="Times New Roman" w:hAnsi="Times New Roman" w:cs="Times New Roman"/>
+                <w:sz w:val="24"/>
+                <w:szCs w:val="24"/>
+                <w:lang w:val="es-ES"/>
+              </w:rPr>
+              <w:t xml:space="preserve"> que inicializa a lo que contiene en su constructo</w:t>
+            </w:r>
+            <w:r>
+              <w:rPr>
+                <w:rFonts w:ascii="Times New Roman" w:hAnsi="Times New Roman" w:cs="Times New Roman"/>
+                <w:sz w:val="24"/>
+                <w:szCs w:val="24"/>
+                <w:lang w:val="es-ES"/>
+              </w:rPr>
+              <w:t>r</w:t>
+            </w:r>
+            <w:r>
+              <w:rPr>
+                <w:rFonts w:ascii="Times New Roman" w:hAnsi="Times New Roman" w:cs="Times New Roman"/>
+                <w:sz w:val="24"/>
+                <w:szCs w:val="24"/>
+                <w:lang w:val="es-ES"/>
+              </w:rPr>
+              <w:t>.</w:t>
+            </w:r>
           </w:p>
         </w:tc>
       </w:tr>
@@ -1416,12 +3095,1120 @@
         <w:rPr>
           <w:rFonts w:ascii="Times New Roman" w:hAnsi="Times New Roman" w:cs="Times New Roman"/>
           <w:sz w:val="24"/>
+          <w:szCs w:val="24"/>
+          <w:lang w:val="es-ES"/>
+        </w:rPr>
+      </w:pPr>
+    </w:p>
+    <w:p>
+      <w:pPr>
+        <w:spacing w:after="0" w:line="240" w:lineRule="auto"/>
+        <w:jc w:val="both"/>
+        <w:rPr>
+          <w:rFonts w:ascii="Times New Roman" w:hAnsi="Times New Roman" w:cs="Times New Roman"/>
+          <w:sz w:val="24"/>
+          <w:szCs w:val="24"/>
+          <w:lang w:val="es-ES"/>
+        </w:rPr>
+      </w:pPr>
+    </w:p>
+    <w:tbl>
+      <w:tblPr>
+        <w:tblW w:w="8925" w:type="dxa"/>
+        <w:tblInd w:w="100" w:type="dxa"/>
+        <w:tblLayout w:type="fixed"/>
+        <w:tblLook w:val="0600" w:firstRow="0" w:lastRow="0" w:firstColumn="0" w:lastColumn="0" w:noHBand="1" w:noVBand="1"/>
+      </w:tblPr>
+      <w:tblGrid>
+        <w:gridCol w:w="900"/>
+        <w:gridCol w:w="1542"/>
+        <w:gridCol w:w="678"/>
+        <w:gridCol w:w="2025"/>
+        <w:gridCol w:w="3780"/>
+      </w:tblGrid>
+      <w:tr>
+        <w:trPr>
+          <w:trHeight w:val="451"/>
+        </w:trPr>
+        <w:tc>
+          <w:tcPr>
+            <w:tcW w:w="8925" w:type="dxa"/>
+            <w:gridSpan w:val="5"/>
+            <w:tcBorders>
+              <w:top w:val="single" w:sz="8" w:space="0" w:color="000000"/>
+              <w:left w:val="single" w:sz="8" w:space="0" w:color="000000"/>
+              <w:bottom w:val="single" w:sz="8" w:space="0" w:color="000000"/>
+              <w:right w:val="single" w:sz="8" w:space="0" w:color="000000"/>
+            </w:tcBorders>
+            <w:tcMar>
+              <w:top w:w="100" w:type="dxa"/>
+              <w:left w:w="100" w:type="dxa"/>
+              <w:bottom w:w="100" w:type="dxa"/>
+              <w:right w:w="100" w:type="dxa"/>
+            </w:tcMar>
+          </w:tcPr>
+          <w:p>
+            <w:pPr>
+              <w:spacing w:line="288" w:lineRule="auto"/>
+              <w:jc w:val="both"/>
+              <w:rPr>
+                <w:rFonts w:ascii="Times New Roman" w:hAnsi="Times New Roman" w:cs="Times New Roman"/>
+                <w:sz w:val="24"/>
+                <w:szCs w:val="24"/>
+                <w:lang w:val="es-ES"/>
+              </w:rPr>
+            </w:pPr>
+            <w:r>
+              <w:rPr>
+                <w:rFonts w:ascii="Times New Roman" w:hAnsi="Times New Roman" w:cs="Times New Roman"/>
+                <w:sz w:val="24"/>
+                <w:szCs w:val="24"/>
+                <w:lang w:val="es-ES"/>
+              </w:rPr>
+              <w:t>Objetivo de la Prueba: Verificar la correcta carga de un archivo de texto</w:t>
+            </w:r>
+          </w:p>
+        </w:tc>
+      </w:tr>
+      <w:tr>
+        <w:trPr>
+          <w:trHeight w:val="432"/>
+        </w:trPr>
+        <w:tc>
+          <w:tcPr>
+            <w:tcW w:w="900" w:type="dxa"/>
+            <w:tcBorders>
+              <w:top w:val="single" w:sz="8" w:space="0" w:color="000000"/>
+              <w:left w:val="single" w:sz="8" w:space="0" w:color="000000"/>
+              <w:bottom w:val="single" w:sz="8" w:space="0" w:color="000000"/>
+              <w:right w:val="single" w:sz="8" w:space="0" w:color="000000"/>
+            </w:tcBorders>
+            <w:shd w:val="clear" w:color="auto" w:fill="EFEFEF"/>
+            <w:tcMar>
+              <w:top w:w="100" w:type="dxa"/>
+              <w:left w:w="100" w:type="dxa"/>
+              <w:bottom w:w="100" w:type="dxa"/>
+              <w:right w:w="100" w:type="dxa"/>
+            </w:tcMar>
+          </w:tcPr>
+          <w:p>
+            <w:pPr>
+              <w:spacing w:line="288" w:lineRule="auto"/>
+              <w:jc w:val="both"/>
+              <w:rPr>
+                <w:rFonts w:ascii="Times New Roman" w:hAnsi="Times New Roman" w:cs="Times New Roman"/>
+                <w:sz w:val="24"/>
+                <w:szCs w:val="24"/>
+              </w:rPr>
+            </w:pPr>
+            <w:proofErr w:type="spellStart"/>
+            <w:r>
+              <w:rPr>
+                <w:rFonts w:ascii="Times New Roman" w:hAnsi="Times New Roman" w:cs="Times New Roman"/>
+                <w:sz w:val="24"/>
+                <w:szCs w:val="24"/>
+              </w:rPr>
+              <w:t>Clase</w:t>
+            </w:r>
+            <w:proofErr w:type="spellEnd"/>
+          </w:p>
+        </w:tc>
+        <w:tc>
+          <w:tcPr>
+            <w:tcW w:w="1542" w:type="dxa"/>
+            <w:tcBorders>
+              <w:top w:val="single" w:sz="8" w:space="0" w:color="000000"/>
+              <w:left w:val="single" w:sz="8" w:space="0" w:color="000000"/>
+              <w:bottom w:val="single" w:sz="8" w:space="0" w:color="000000"/>
+              <w:right w:val="single" w:sz="8" w:space="0" w:color="000000"/>
+            </w:tcBorders>
+            <w:shd w:val="clear" w:color="auto" w:fill="EFEFEF"/>
+            <w:tcMar>
+              <w:top w:w="100" w:type="dxa"/>
+              <w:left w:w="100" w:type="dxa"/>
+              <w:bottom w:w="100" w:type="dxa"/>
+              <w:right w:w="100" w:type="dxa"/>
+            </w:tcMar>
+          </w:tcPr>
+          <w:p>
+            <w:pPr>
+              <w:spacing w:line="288" w:lineRule="auto"/>
+              <w:jc w:val="both"/>
+              <w:rPr>
+                <w:rFonts w:ascii="Times New Roman" w:hAnsi="Times New Roman" w:cs="Times New Roman"/>
+                <w:sz w:val="24"/>
+                <w:szCs w:val="24"/>
+              </w:rPr>
+            </w:pPr>
+            <w:proofErr w:type="spellStart"/>
+            <w:r>
+              <w:rPr>
+                <w:rFonts w:ascii="Times New Roman" w:hAnsi="Times New Roman" w:cs="Times New Roman"/>
+                <w:sz w:val="24"/>
+                <w:szCs w:val="24"/>
+              </w:rPr>
+              <w:t>Método</w:t>
+            </w:r>
+            <w:proofErr w:type="spellEnd"/>
+          </w:p>
+        </w:tc>
+        <w:tc>
+          <w:tcPr>
+            <w:tcW w:w="678" w:type="dxa"/>
+            <w:tcBorders>
+              <w:top w:val="single" w:sz="8" w:space="0" w:color="000000"/>
+              <w:left w:val="single" w:sz="8" w:space="0" w:color="000000"/>
+              <w:bottom w:val="single" w:sz="8" w:space="0" w:color="000000"/>
+              <w:right w:val="single" w:sz="8" w:space="0" w:color="000000"/>
+            </w:tcBorders>
+            <w:shd w:val="clear" w:color="auto" w:fill="EFEFEF"/>
+            <w:tcMar>
+              <w:top w:w="100" w:type="dxa"/>
+              <w:left w:w="100" w:type="dxa"/>
+              <w:bottom w:w="100" w:type="dxa"/>
+              <w:right w:w="100" w:type="dxa"/>
+            </w:tcMar>
+          </w:tcPr>
+          <w:p>
+            <w:pPr>
+              <w:spacing w:line="288" w:lineRule="auto"/>
+              <w:jc w:val="both"/>
+              <w:rPr>
+                <w:rFonts w:ascii="Times New Roman" w:hAnsi="Times New Roman" w:cs="Times New Roman"/>
+                <w:sz w:val="24"/>
+                <w:szCs w:val="24"/>
+              </w:rPr>
+            </w:pPr>
+            <w:proofErr w:type="spellStart"/>
+            <w:r>
+              <w:rPr>
+                <w:rFonts w:ascii="Times New Roman" w:hAnsi="Times New Roman" w:cs="Times New Roman"/>
+                <w:sz w:val="24"/>
+                <w:szCs w:val="24"/>
+              </w:rPr>
+              <w:t>Escenario</w:t>
+            </w:r>
+            <w:proofErr w:type="spellEnd"/>
+          </w:p>
+        </w:tc>
+        <w:tc>
+          <w:tcPr>
+            <w:tcW w:w="2025" w:type="dxa"/>
+            <w:tcBorders>
+              <w:top w:val="single" w:sz="8" w:space="0" w:color="000000"/>
+              <w:left w:val="single" w:sz="8" w:space="0" w:color="000000"/>
+              <w:bottom w:val="single" w:sz="8" w:space="0" w:color="000000"/>
+              <w:right w:val="single" w:sz="8" w:space="0" w:color="000000"/>
+            </w:tcBorders>
+            <w:shd w:val="clear" w:color="auto" w:fill="EFEFEF"/>
+            <w:tcMar>
+              <w:top w:w="100" w:type="dxa"/>
+              <w:left w:w="100" w:type="dxa"/>
+              <w:bottom w:w="100" w:type="dxa"/>
+              <w:right w:w="100" w:type="dxa"/>
+            </w:tcMar>
+          </w:tcPr>
+          <w:p>
+            <w:pPr>
+              <w:spacing w:line="288" w:lineRule="auto"/>
+              <w:jc w:val="both"/>
+              <w:rPr>
+                <w:rFonts w:ascii="Times New Roman" w:hAnsi="Times New Roman" w:cs="Times New Roman"/>
+                <w:sz w:val="24"/>
+                <w:szCs w:val="24"/>
+              </w:rPr>
+            </w:pPr>
+            <w:proofErr w:type="spellStart"/>
+            <w:r>
+              <w:rPr>
+                <w:rFonts w:ascii="Times New Roman" w:hAnsi="Times New Roman" w:cs="Times New Roman"/>
+                <w:sz w:val="24"/>
+                <w:szCs w:val="24"/>
+              </w:rPr>
+              <w:t>Valores</w:t>
+            </w:r>
+            <w:proofErr w:type="spellEnd"/>
+            <w:r>
+              <w:rPr>
+                <w:rFonts w:ascii="Times New Roman" w:hAnsi="Times New Roman" w:cs="Times New Roman"/>
+                <w:sz w:val="24"/>
+                <w:szCs w:val="24"/>
+              </w:rPr>
+              <w:t xml:space="preserve"> de Entrada</w:t>
+            </w:r>
+          </w:p>
+        </w:tc>
+        <w:tc>
+          <w:tcPr>
+            <w:tcW w:w="3780" w:type="dxa"/>
+            <w:tcBorders>
+              <w:top w:val="single" w:sz="8" w:space="0" w:color="000000"/>
+              <w:left w:val="single" w:sz="8" w:space="0" w:color="000000"/>
+              <w:bottom w:val="single" w:sz="8" w:space="0" w:color="000000"/>
+              <w:right w:val="single" w:sz="8" w:space="0" w:color="000000"/>
+            </w:tcBorders>
+            <w:shd w:val="clear" w:color="auto" w:fill="EFEFEF"/>
+            <w:tcMar>
+              <w:top w:w="100" w:type="dxa"/>
+              <w:left w:w="100" w:type="dxa"/>
+              <w:bottom w:w="100" w:type="dxa"/>
+              <w:right w:w="100" w:type="dxa"/>
+            </w:tcMar>
+          </w:tcPr>
+          <w:p>
+            <w:pPr>
+              <w:spacing w:line="288" w:lineRule="auto"/>
+              <w:jc w:val="both"/>
+              <w:rPr>
+                <w:rFonts w:ascii="Times New Roman" w:hAnsi="Times New Roman" w:cs="Times New Roman"/>
+                <w:sz w:val="24"/>
+                <w:szCs w:val="24"/>
+              </w:rPr>
+            </w:pPr>
+            <w:proofErr w:type="spellStart"/>
+            <w:r>
+              <w:rPr>
+                <w:rFonts w:ascii="Times New Roman" w:hAnsi="Times New Roman" w:cs="Times New Roman"/>
+                <w:sz w:val="24"/>
+                <w:szCs w:val="24"/>
+              </w:rPr>
+              <w:t>Resultado</w:t>
+            </w:r>
+            <w:proofErr w:type="spellEnd"/>
+          </w:p>
+        </w:tc>
+      </w:tr>
+      <w:tr>
+        <w:trPr>
+          <w:trHeight w:val="480"/>
+        </w:trPr>
+        <w:tc>
+          <w:tcPr>
+            <w:tcW w:w="900" w:type="dxa"/>
+            <w:tcBorders>
+              <w:top w:val="single" w:sz="8" w:space="0" w:color="000000"/>
+              <w:left w:val="single" w:sz="8" w:space="0" w:color="000000"/>
+              <w:bottom w:val="single" w:sz="8" w:space="0" w:color="000000"/>
+              <w:right w:val="single" w:sz="8" w:space="0" w:color="000000"/>
+            </w:tcBorders>
+            <w:shd w:val="clear" w:color="auto" w:fill="auto"/>
+            <w:tcMar>
+              <w:top w:w="100" w:type="dxa"/>
+              <w:left w:w="100" w:type="dxa"/>
+              <w:bottom w:w="100" w:type="dxa"/>
+              <w:right w:w="100" w:type="dxa"/>
+            </w:tcMar>
+          </w:tcPr>
+          <w:p>
+            <w:pPr>
+              <w:jc w:val="both"/>
+              <w:rPr>
+                <w:rFonts w:ascii="Times New Roman" w:hAnsi="Times New Roman" w:cs="Times New Roman"/>
+                <w:sz w:val="24"/>
+                <w:szCs w:val="24"/>
+              </w:rPr>
+            </w:pPr>
+            <w:proofErr w:type="spellStart"/>
+            <w:r>
+              <w:rPr>
+                <w:rFonts w:ascii="Times New Roman" w:hAnsi="Times New Roman" w:cs="Times New Roman"/>
+                <w:sz w:val="24"/>
+                <w:szCs w:val="24"/>
+              </w:rPr>
+              <w:t>VoleyTournament</w:t>
+            </w:r>
+            <w:proofErr w:type="spellEnd"/>
+          </w:p>
+        </w:tc>
+        <w:tc>
+          <w:tcPr>
+            <w:tcW w:w="1542" w:type="dxa"/>
+            <w:tcBorders>
+              <w:top w:val="single" w:sz="8" w:space="0" w:color="000000"/>
+              <w:left w:val="single" w:sz="8" w:space="0" w:color="000000"/>
+              <w:bottom w:val="single" w:sz="8" w:space="0" w:color="000000"/>
+              <w:right w:val="single" w:sz="8" w:space="0" w:color="000000"/>
+            </w:tcBorders>
+            <w:shd w:val="clear" w:color="auto" w:fill="auto"/>
+            <w:tcMar>
+              <w:top w:w="100" w:type="dxa"/>
+              <w:left w:w="100" w:type="dxa"/>
+              <w:bottom w:w="100" w:type="dxa"/>
+              <w:right w:w="100" w:type="dxa"/>
+            </w:tcMar>
+          </w:tcPr>
+          <w:p>
+            <w:pPr>
+              <w:jc w:val="both"/>
+              <w:rPr>
+                <w:rFonts w:ascii="Times New Roman" w:hAnsi="Times New Roman" w:cs="Times New Roman"/>
+                <w:sz w:val="24"/>
+                <w:szCs w:val="24"/>
+              </w:rPr>
+            </w:pPr>
+            <w:proofErr w:type="spellStart"/>
+            <w:r>
+              <w:rPr>
+                <w:rFonts w:ascii="Times New Roman" w:hAnsi="Times New Roman" w:cs="Times New Roman"/>
+                <w:sz w:val="24"/>
+                <w:szCs w:val="24"/>
+              </w:rPr>
+              <w:t>loadFileAndAddToTree</w:t>
+            </w:r>
+            <w:proofErr w:type="spellEnd"/>
+          </w:p>
+        </w:tc>
+        <w:tc>
+          <w:tcPr>
+            <w:tcW w:w="678" w:type="dxa"/>
+            <w:tcBorders>
+              <w:top w:val="single" w:sz="8" w:space="0" w:color="000000"/>
+              <w:left w:val="single" w:sz="8" w:space="0" w:color="000000"/>
+              <w:bottom w:val="single" w:sz="8" w:space="0" w:color="000000"/>
+              <w:right w:val="single" w:sz="8" w:space="0" w:color="000000"/>
+            </w:tcBorders>
+            <w:shd w:val="clear" w:color="auto" w:fill="auto"/>
+            <w:tcMar>
+              <w:top w:w="100" w:type="dxa"/>
+              <w:left w:w="100" w:type="dxa"/>
+              <w:bottom w:w="100" w:type="dxa"/>
+              <w:right w:w="100" w:type="dxa"/>
+            </w:tcMar>
+          </w:tcPr>
+          <w:p>
+            <w:pPr>
+              <w:jc w:val="both"/>
+              <w:rPr>
+                <w:rFonts w:ascii="Times New Roman" w:hAnsi="Times New Roman" w:cs="Times New Roman"/>
+                <w:sz w:val="24"/>
+                <w:szCs w:val="24"/>
+              </w:rPr>
+            </w:pPr>
+            <w:r>
+              <w:rPr>
+                <w:rFonts w:ascii="Times New Roman" w:hAnsi="Times New Roman" w:cs="Times New Roman"/>
+                <w:sz w:val="24"/>
+                <w:szCs w:val="24"/>
+              </w:rPr>
+              <w:t>setupScenary</w:t>
+            </w:r>
+            <w:r>
+              <w:rPr>
+                <w:rFonts w:ascii="Times New Roman" w:hAnsi="Times New Roman" w:cs="Times New Roman"/>
+                <w:sz w:val="24"/>
+                <w:szCs w:val="24"/>
+              </w:rPr>
+              <w:t>1</w:t>
+            </w:r>
+          </w:p>
+        </w:tc>
+        <w:tc>
+          <w:tcPr>
+            <w:tcW w:w="2025" w:type="dxa"/>
+            <w:tcBorders>
+              <w:top w:val="single" w:sz="8" w:space="0" w:color="000000"/>
+              <w:left w:val="single" w:sz="8" w:space="0" w:color="000000"/>
+              <w:bottom w:val="single" w:sz="8" w:space="0" w:color="000000"/>
+              <w:right w:val="single" w:sz="8" w:space="0" w:color="000000"/>
+            </w:tcBorders>
+            <w:shd w:val="clear" w:color="auto" w:fill="auto"/>
+            <w:tcMar>
+              <w:top w:w="100" w:type="dxa"/>
+              <w:left w:w="100" w:type="dxa"/>
+              <w:bottom w:w="100" w:type="dxa"/>
+              <w:right w:w="100" w:type="dxa"/>
+            </w:tcMar>
+          </w:tcPr>
+          <w:p>
+            <w:pPr>
+              <w:rPr>
+                <w:rFonts w:ascii="Times New Roman" w:hAnsi="Times New Roman" w:cs="Times New Roman"/>
+                <w:sz w:val="24"/>
+                <w:szCs w:val="24"/>
+              </w:rPr>
+            </w:pPr>
+            <w:r>
+              <w:rPr>
+                <w:rFonts w:ascii="Times New Roman" w:hAnsi="Times New Roman" w:cs="Times New Roman"/>
+                <w:sz w:val="24"/>
+                <w:szCs w:val="24"/>
+              </w:rPr>
+              <w:t>Path = “data/</w:t>
+            </w:r>
+            <w:r>
+              <w:rPr>
+                <w:rFonts w:ascii="Times New Roman" w:hAnsi="Times New Roman" w:cs="Times New Roman"/>
+                <w:sz w:val="24"/>
+                <w:szCs w:val="24"/>
+              </w:rPr>
+              <w:t>information.csv</w:t>
+            </w:r>
+            <w:r>
+              <w:rPr>
+                <w:rFonts w:ascii="Times New Roman" w:hAnsi="Times New Roman" w:cs="Times New Roman"/>
+                <w:sz w:val="24"/>
+                <w:szCs w:val="24"/>
+              </w:rPr>
+              <w:t>”</w:t>
+            </w:r>
+          </w:p>
+        </w:tc>
+        <w:tc>
+          <w:tcPr>
+            <w:tcW w:w="3780" w:type="dxa"/>
+            <w:tcBorders>
+              <w:top w:val="single" w:sz="8" w:space="0" w:color="000000"/>
+              <w:left w:val="single" w:sz="8" w:space="0" w:color="000000"/>
+              <w:bottom w:val="single" w:sz="8" w:space="0" w:color="000000"/>
+              <w:right w:val="single" w:sz="8" w:space="0" w:color="000000"/>
+            </w:tcBorders>
+            <w:shd w:val="clear" w:color="auto" w:fill="auto"/>
+            <w:tcMar>
+              <w:top w:w="100" w:type="dxa"/>
+              <w:left w:w="100" w:type="dxa"/>
+              <w:bottom w:w="100" w:type="dxa"/>
+              <w:right w:w="100" w:type="dxa"/>
+            </w:tcMar>
+          </w:tcPr>
+          <w:p>
+            <w:pPr>
+              <w:jc w:val="both"/>
+              <w:rPr>
+                <w:rFonts w:ascii="Times New Roman" w:hAnsi="Times New Roman" w:cs="Times New Roman"/>
+                <w:sz w:val="24"/>
+                <w:szCs w:val="24"/>
+                <w:lang w:val="es-ES"/>
+              </w:rPr>
+            </w:pPr>
+            <w:r>
+              <w:rPr>
+                <w:rFonts w:ascii="Times New Roman" w:hAnsi="Times New Roman" w:cs="Times New Roman"/>
+                <w:sz w:val="24"/>
+                <w:szCs w:val="24"/>
+                <w:lang w:val="es-ES"/>
+              </w:rPr>
+              <w:t>Se ha generado correctamente el método</w:t>
+            </w:r>
+            <w:r>
+              <w:rPr>
+                <w:rFonts w:ascii="Times New Roman" w:hAnsi="Times New Roman" w:cs="Times New Roman"/>
+                <w:sz w:val="24"/>
+                <w:szCs w:val="24"/>
+                <w:lang w:val="es-ES"/>
+              </w:rPr>
+              <w:t xml:space="preserve"> </w:t>
+            </w:r>
+            <w:proofErr w:type="spellStart"/>
+            <w:r>
+              <w:rPr>
+                <w:rFonts w:ascii="Times New Roman" w:hAnsi="Times New Roman" w:cs="Times New Roman"/>
+                <w:sz w:val="24"/>
+                <w:szCs w:val="24"/>
+                <w:lang w:val="es-ES"/>
+              </w:rPr>
+              <w:t>loadFile</w:t>
+            </w:r>
+            <w:proofErr w:type="spellEnd"/>
+            <w:r>
+              <w:rPr>
+                <w:rFonts w:ascii="Times New Roman" w:hAnsi="Times New Roman" w:cs="Times New Roman"/>
+                <w:sz w:val="24"/>
+                <w:szCs w:val="24"/>
+                <w:lang w:val="es-ES"/>
+              </w:rPr>
+              <w:t xml:space="preserve"> que carga </w:t>
+            </w:r>
+            <w:r>
+              <w:rPr>
+                <w:rFonts w:ascii="Times New Roman" w:hAnsi="Times New Roman" w:cs="Times New Roman"/>
+                <w:sz w:val="24"/>
+                <w:szCs w:val="24"/>
+                <w:lang w:val="es-ES"/>
+              </w:rPr>
+              <w:t>los posibles participantes</w:t>
+            </w:r>
+            <w:r>
+              <w:rPr>
+                <w:rFonts w:ascii="Times New Roman" w:hAnsi="Times New Roman" w:cs="Times New Roman"/>
+                <w:sz w:val="24"/>
+                <w:szCs w:val="24"/>
+                <w:lang w:val="es-ES"/>
+              </w:rPr>
+              <w:t xml:space="preserve"> desde un archivo de texto</w:t>
+            </w:r>
+            <w:r>
+              <w:rPr>
+                <w:rFonts w:ascii="Times New Roman" w:hAnsi="Times New Roman" w:cs="Times New Roman"/>
+                <w:sz w:val="24"/>
+                <w:szCs w:val="24"/>
+                <w:lang w:val="es-ES"/>
+              </w:rPr>
+              <w:t>, añadiéndolos al árbol</w:t>
+            </w:r>
+            <w:r>
+              <w:rPr>
+                <w:rFonts w:ascii="Times New Roman" w:hAnsi="Times New Roman" w:cs="Times New Roman"/>
+                <w:sz w:val="24"/>
+                <w:szCs w:val="24"/>
+                <w:lang w:val="es-ES"/>
+              </w:rPr>
+              <w:t>.</w:t>
+            </w:r>
+          </w:p>
+        </w:tc>
+      </w:tr>
+    </w:tbl>
+    <w:p>
+      <w:pPr>
+        <w:spacing w:after="0" w:line="240" w:lineRule="auto"/>
+        <w:jc w:val="both"/>
+        <w:rPr>
+          <w:rFonts w:ascii="Times New Roman" w:hAnsi="Times New Roman" w:cs="Times New Roman"/>
+          <w:sz w:val="24"/>
+          <w:szCs w:val="24"/>
+          <w:lang w:val="es-ES"/>
+        </w:rPr>
+      </w:pPr>
+    </w:p>
+    <w:tbl>
+      <w:tblPr>
+        <w:tblW w:w="8925" w:type="dxa"/>
+        <w:tblInd w:w="100" w:type="dxa"/>
+        <w:tblLayout w:type="fixed"/>
+        <w:tblLook w:val="0600" w:firstRow="0" w:lastRow="0" w:firstColumn="0" w:lastColumn="0" w:noHBand="1" w:noVBand="1"/>
+      </w:tblPr>
+      <w:tblGrid>
+        <w:gridCol w:w="900"/>
+        <w:gridCol w:w="960"/>
+        <w:gridCol w:w="1260"/>
+        <w:gridCol w:w="2025"/>
+        <w:gridCol w:w="3780"/>
+      </w:tblGrid>
+      <w:tr>
+        <w:trPr>
+          <w:trHeight w:val="451"/>
+        </w:trPr>
+        <w:tc>
+          <w:tcPr>
+            <w:tcW w:w="8925" w:type="dxa"/>
+            <w:gridSpan w:val="5"/>
+            <w:tcBorders>
+              <w:top w:val="single" w:sz="8" w:space="0" w:color="000000"/>
+              <w:left w:val="single" w:sz="8" w:space="0" w:color="000000"/>
+              <w:bottom w:val="single" w:sz="8" w:space="0" w:color="000000"/>
+              <w:right w:val="single" w:sz="8" w:space="0" w:color="000000"/>
+            </w:tcBorders>
+            <w:tcMar>
+              <w:top w:w="100" w:type="dxa"/>
+              <w:left w:w="100" w:type="dxa"/>
+              <w:bottom w:w="100" w:type="dxa"/>
+              <w:right w:w="100" w:type="dxa"/>
+            </w:tcMar>
+          </w:tcPr>
+          <w:p>
+            <w:pPr>
+              <w:spacing w:line="288" w:lineRule="auto"/>
+              <w:jc w:val="both"/>
+              <w:rPr>
+                <w:rFonts w:ascii="Times New Roman" w:hAnsi="Times New Roman" w:cs="Times New Roman"/>
+                <w:sz w:val="24"/>
+                <w:szCs w:val="24"/>
+                <w:lang w:val="es-ES"/>
+              </w:rPr>
+            </w:pPr>
+            <w:r>
+              <w:rPr>
+                <w:rFonts w:ascii="Times New Roman" w:hAnsi="Times New Roman" w:cs="Times New Roman"/>
+                <w:sz w:val="24"/>
+                <w:szCs w:val="24"/>
+                <w:lang w:val="es-ES"/>
+              </w:rPr>
+              <w:t>Objetivo de la Prueba: Verificar la correcta creación de un</w:t>
+            </w:r>
+            <w:r>
+              <w:rPr>
+                <w:rFonts w:ascii="Times New Roman" w:hAnsi="Times New Roman" w:cs="Times New Roman"/>
+                <w:sz w:val="24"/>
+                <w:szCs w:val="24"/>
+                <w:lang w:val="es-ES"/>
+              </w:rPr>
+              <w:t xml:space="preserve"> </w:t>
+            </w:r>
+            <w:r>
+              <w:rPr>
+                <w:rFonts w:ascii="Times New Roman" w:hAnsi="Times New Roman" w:cs="Times New Roman"/>
+                <w:sz w:val="24"/>
+                <w:szCs w:val="24"/>
+                <w:u w:val="single"/>
+                <w:lang w:val="es-ES"/>
+              </w:rPr>
+              <w:t>árbol</w:t>
+            </w:r>
+          </w:p>
+        </w:tc>
+      </w:tr>
+      <w:tr>
+        <w:trPr>
+          <w:trHeight w:val="432"/>
+        </w:trPr>
+        <w:tc>
+          <w:tcPr>
+            <w:tcW w:w="900" w:type="dxa"/>
+            <w:tcBorders>
+              <w:top w:val="single" w:sz="8" w:space="0" w:color="000000"/>
+              <w:left w:val="single" w:sz="8" w:space="0" w:color="000000"/>
+              <w:bottom w:val="single" w:sz="8" w:space="0" w:color="000000"/>
+              <w:right w:val="single" w:sz="8" w:space="0" w:color="000000"/>
+            </w:tcBorders>
+            <w:shd w:val="clear" w:color="auto" w:fill="EFEFEF"/>
+            <w:tcMar>
+              <w:top w:w="100" w:type="dxa"/>
+              <w:left w:w="100" w:type="dxa"/>
+              <w:bottom w:w="100" w:type="dxa"/>
+              <w:right w:w="100" w:type="dxa"/>
+            </w:tcMar>
+          </w:tcPr>
+          <w:p>
+            <w:pPr>
+              <w:spacing w:line="288" w:lineRule="auto"/>
+              <w:jc w:val="both"/>
+              <w:rPr>
+                <w:rFonts w:ascii="Times New Roman" w:hAnsi="Times New Roman" w:cs="Times New Roman"/>
+                <w:sz w:val="24"/>
+                <w:szCs w:val="24"/>
+              </w:rPr>
+            </w:pPr>
+            <w:proofErr w:type="spellStart"/>
+            <w:r>
+              <w:rPr>
+                <w:rFonts w:ascii="Times New Roman" w:hAnsi="Times New Roman" w:cs="Times New Roman"/>
+                <w:sz w:val="24"/>
+                <w:szCs w:val="24"/>
+              </w:rPr>
+              <w:t>Clase</w:t>
+            </w:r>
+            <w:proofErr w:type="spellEnd"/>
+          </w:p>
+        </w:tc>
+        <w:tc>
+          <w:tcPr>
+            <w:tcW w:w="960" w:type="dxa"/>
+            <w:tcBorders>
+              <w:top w:val="single" w:sz="8" w:space="0" w:color="000000"/>
+              <w:left w:val="single" w:sz="8" w:space="0" w:color="000000"/>
+              <w:bottom w:val="single" w:sz="8" w:space="0" w:color="000000"/>
+              <w:right w:val="single" w:sz="8" w:space="0" w:color="000000"/>
+            </w:tcBorders>
+            <w:shd w:val="clear" w:color="auto" w:fill="EFEFEF"/>
+            <w:tcMar>
+              <w:top w:w="100" w:type="dxa"/>
+              <w:left w:w="100" w:type="dxa"/>
+              <w:bottom w:w="100" w:type="dxa"/>
+              <w:right w:w="100" w:type="dxa"/>
+            </w:tcMar>
+          </w:tcPr>
+          <w:p>
+            <w:pPr>
+              <w:spacing w:line="288" w:lineRule="auto"/>
+              <w:jc w:val="both"/>
+              <w:rPr>
+                <w:rFonts w:ascii="Times New Roman" w:hAnsi="Times New Roman" w:cs="Times New Roman"/>
+                <w:sz w:val="24"/>
+                <w:szCs w:val="24"/>
+              </w:rPr>
+            </w:pPr>
+            <w:proofErr w:type="spellStart"/>
+            <w:r>
+              <w:rPr>
+                <w:rFonts w:ascii="Times New Roman" w:hAnsi="Times New Roman" w:cs="Times New Roman"/>
+                <w:sz w:val="24"/>
+                <w:szCs w:val="24"/>
+              </w:rPr>
+              <w:t>Método</w:t>
+            </w:r>
+            <w:proofErr w:type="spellEnd"/>
+          </w:p>
+        </w:tc>
+        <w:tc>
+          <w:tcPr>
+            <w:tcW w:w="1260" w:type="dxa"/>
+            <w:tcBorders>
+              <w:top w:val="single" w:sz="8" w:space="0" w:color="000000"/>
+              <w:left w:val="single" w:sz="8" w:space="0" w:color="000000"/>
+              <w:bottom w:val="single" w:sz="8" w:space="0" w:color="000000"/>
+              <w:right w:val="single" w:sz="8" w:space="0" w:color="000000"/>
+            </w:tcBorders>
+            <w:shd w:val="clear" w:color="auto" w:fill="EFEFEF"/>
+            <w:tcMar>
+              <w:top w:w="100" w:type="dxa"/>
+              <w:left w:w="100" w:type="dxa"/>
+              <w:bottom w:w="100" w:type="dxa"/>
+              <w:right w:w="100" w:type="dxa"/>
+            </w:tcMar>
+          </w:tcPr>
+          <w:p>
+            <w:pPr>
+              <w:spacing w:line="288" w:lineRule="auto"/>
+              <w:jc w:val="both"/>
+              <w:rPr>
+                <w:rFonts w:ascii="Times New Roman" w:hAnsi="Times New Roman" w:cs="Times New Roman"/>
+                <w:sz w:val="24"/>
+                <w:szCs w:val="24"/>
+              </w:rPr>
+            </w:pPr>
+            <w:proofErr w:type="spellStart"/>
+            <w:r>
+              <w:rPr>
+                <w:rFonts w:ascii="Times New Roman" w:hAnsi="Times New Roman" w:cs="Times New Roman"/>
+                <w:sz w:val="24"/>
+                <w:szCs w:val="24"/>
+              </w:rPr>
+              <w:t>Escenario</w:t>
+            </w:r>
+            <w:proofErr w:type="spellEnd"/>
+          </w:p>
+        </w:tc>
+        <w:tc>
+          <w:tcPr>
+            <w:tcW w:w="2025" w:type="dxa"/>
+            <w:tcBorders>
+              <w:top w:val="single" w:sz="8" w:space="0" w:color="000000"/>
+              <w:left w:val="single" w:sz="8" w:space="0" w:color="000000"/>
+              <w:bottom w:val="single" w:sz="8" w:space="0" w:color="000000"/>
+              <w:right w:val="single" w:sz="8" w:space="0" w:color="000000"/>
+            </w:tcBorders>
+            <w:shd w:val="clear" w:color="auto" w:fill="EFEFEF"/>
+            <w:tcMar>
+              <w:top w:w="100" w:type="dxa"/>
+              <w:left w:w="100" w:type="dxa"/>
+              <w:bottom w:w="100" w:type="dxa"/>
+              <w:right w:w="100" w:type="dxa"/>
+            </w:tcMar>
+          </w:tcPr>
+          <w:p>
+            <w:pPr>
+              <w:spacing w:line="288" w:lineRule="auto"/>
+              <w:jc w:val="both"/>
+              <w:rPr>
+                <w:rFonts w:ascii="Times New Roman" w:hAnsi="Times New Roman" w:cs="Times New Roman"/>
+                <w:sz w:val="24"/>
+                <w:szCs w:val="24"/>
+              </w:rPr>
+            </w:pPr>
+            <w:proofErr w:type="spellStart"/>
+            <w:r>
+              <w:rPr>
+                <w:rFonts w:ascii="Times New Roman" w:hAnsi="Times New Roman" w:cs="Times New Roman"/>
+                <w:sz w:val="24"/>
+                <w:szCs w:val="24"/>
+              </w:rPr>
+              <w:t>Valores</w:t>
+            </w:r>
+            <w:proofErr w:type="spellEnd"/>
+            <w:r>
+              <w:rPr>
+                <w:rFonts w:ascii="Times New Roman" w:hAnsi="Times New Roman" w:cs="Times New Roman"/>
+                <w:sz w:val="24"/>
+                <w:szCs w:val="24"/>
+              </w:rPr>
+              <w:t xml:space="preserve"> de Entrada</w:t>
+            </w:r>
+          </w:p>
+        </w:tc>
+        <w:tc>
+          <w:tcPr>
+            <w:tcW w:w="3780" w:type="dxa"/>
+            <w:tcBorders>
+              <w:top w:val="single" w:sz="8" w:space="0" w:color="000000"/>
+              <w:left w:val="single" w:sz="8" w:space="0" w:color="000000"/>
+              <w:bottom w:val="single" w:sz="8" w:space="0" w:color="000000"/>
+              <w:right w:val="single" w:sz="8" w:space="0" w:color="000000"/>
+            </w:tcBorders>
+            <w:shd w:val="clear" w:color="auto" w:fill="EFEFEF"/>
+            <w:tcMar>
+              <w:top w:w="100" w:type="dxa"/>
+              <w:left w:w="100" w:type="dxa"/>
+              <w:bottom w:w="100" w:type="dxa"/>
+              <w:right w:w="100" w:type="dxa"/>
+            </w:tcMar>
+          </w:tcPr>
+          <w:p>
+            <w:pPr>
+              <w:spacing w:line="288" w:lineRule="auto"/>
+              <w:jc w:val="both"/>
+              <w:rPr>
+                <w:rFonts w:ascii="Times New Roman" w:hAnsi="Times New Roman" w:cs="Times New Roman"/>
+                <w:sz w:val="24"/>
+                <w:szCs w:val="24"/>
+              </w:rPr>
+            </w:pPr>
+            <w:proofErr w:type="spellStart"/>
+            <w:r>
+              <w:rPr>
+                <w:rFonts w:ascii="Times New Roman" w:hAnsi="Times New Roman" w:cs="Times New Roman"/>
+                <w:sz w:val="24"/>
+                <w:szCs w:val="24"/>
+              </w:rPr>
+              <w:t>Resultado</w:t>
+            </w:r>
+            <w:proofErr w:type="spellEnd"/>
+          </w:p>
+        </w:tc>
+      </w:tr>
+      <w:tr>
+        <w:trPr>
+          <w:trHeight w:val="480"/>
+        </w:trPr>
+        <w:tc>
+          <w:tcPr>
+            <w:tcW w:w="900" w:type="dxa"/>
+            <w:tcBorders>
+              <w:top w:val="single" w:sz="8" w:space="0" w:color="000000"/>
+              <w:left w:val="single" w:sz="8" w:space="0" w:color="000000"/>
+              <w:bottom w:val="single" w:sz="8" w:space="0" w:color="000000"/>
+              <w:right w:val="single" w:sz="8" w:space="0" w:color="000000"/>
+            </w:tcBorders>
+            <w:shd w:val="clear" w:color="auto" w:fill="auto"/>
+            <w:tcMar>
+              <w:top w:w="100" w:type="dxa"/>
+              <w:left w:w="100" w:type="dxa"/>
+              <w:bottom w:w="100" w:type="dxa"/>
+              <w:right w:w="100" w:type="dxa"/>
+            </w:tcMar>
+          </w:tcPr>
+          <w:p>
+            <w:pPr>
+              <w:jc w:val="both"/>
+              <w:rPr>
+                <w:rFonts w:ascii="Times New Roman" w:hAnsi="Times New Roman" w:cs="Times New Roman"/>
+                <w:sz w:val="24"/>
+                <w:szCs w:val="24"/>
+              </w:rPr>
+            </w:pPr>
+            <w:proofErr w:type="spellStart"/>
+            <w:r>
+              <w:rPr>
+                <w:rFonts w:ascii="Times New Roman" w:hAnsi="Times New Roman" w:cs="Times New Roman"/>
+                <w:sz w:val="24"/>
+                <w:szCs w:val="24"/>
+              </w:rPr>
+              <w:t>VoleyTournament</w:t>
+            </w:r>
+            <w:proofErr w:type="spellEnd"/>
+          </w:p>
+        </w:tc>
+        <w:tc>
+          <w:tcPr>
+            <w:tcW w:w="960" w:type="dxa"/>
+            <w:tcBorders>
+              <w:top w:val="single" w:sz="8" w:space="0" w:color="000000"/>
+              <w:left w:val="single" w:sz="8" w:space="0" w:color="000000"/>
+              <w:bottom w:val="single" w:sz="8" w:space="0" w:color="000000"/>
+              <w:right w:val="single" w:sz="8" w:space="0" w:color="000000"/>
+            </w:tcBorders>
+            <w:shd w:val="clear" w:color="auto" w:fill="auto"/>
+            <w:tcMar>
+              <w:top w:w="100" w:type="dxa"/>
+              <w:left w:w="100" w:type="dxa"/>
+              <w:bottom w:w="100" w:type="dxa"/>
+              <w:right w:w="100" w:type="dxa"/>
+            </w:tcMar>
+          </w:tcPr>
+          <w:p>
+            <w:pPr>
+              <w:jc w:val="both"/>
+              <w:rPr>
+                <w:rFonts w:ascii="Times New Roman" w:hAnsi="Times New Roman" w:cs="Times New Roman"/>
+                <w:sz w:val="24"/>
+                <w:szCs w:val="24"/>
+              </w:rPr>
+            </w:pPr>
+            <w:proofErr w:type="spellStart"/>
+            <w:r>
+              <w:rPr>
+                <w:rFonts w:ascii="Times New Roman" w:hAnsi="Times New Roman" w:cs="Times New Roman"/>
+                <w:sz w:val="24"/>
+                <w:szCs w:val="24"/>
+              </w:rPr>
+              <w:t>addSpectatorIntoTree</w:t>
+            </w:r>
+            <w:proofErr w:type="spellEnd"/>
+          </w:p>
+        </w:tc>
+        <w:tc>
+          <w:tcPr>
+            <w:tcW w:w="1260" w:type="dxa"/>
+            <w:tcBorders>
+              <w:top w:val="single" w:sz="8" w:space="0" w:color="000000"/>
+              <w:left w:val="single" w:sz="8" w:space="0" w:color="000000"/>
+              <w:bottom w:val="single" w:sz="8" w:space="0" w:color="000000"/>
+              <w:right w:val="single" w:sz="8" w:space="0" w:color="000000"/>
+            </w:tcBorders>
+            <w:shd w:val="clear" w:color="auto" w:fill="auto"/>
+            <w:tcMar>
+              <w:top w:w="100" w:type="dxa"/>
+              <w:left w:w="100" w:type="dxa"/>
+              <w:bottom w:w="100" w:type="dxa"/>
+              <w:right w:w="100" w:type="dxa"/>
+            </w:tcMar>
+          </w:tcPr>
+          <w:p>
+            <w:pPr>
+              <w:jc w:val="both"/>
+              <w:rPr>
+                <w:rFonts w:ascii="Times New Roman" w:hAnsi="Times New Roman" w:cs="Times New Roman"/>
+                <w:sz w:val="24"/>
+                <w:szCs w:val="24"/>
+              </w:rPr>
+            </w:pPr>
+            <w:r>
+              <w:rPr>
+                <w:rFonts w:ascii="Times New Roman" w:hAnsi="Times New Roman" w:cs="Times New Roman"/>
+                <w:sz w:val="24"/>
+                <w:szCs w:val="24"/>
+              </w:rPr>
+              <w:t>setupScenary1</w:t>
+            </w:r>
+          </w:p>
+        </w:tc>
+        <w:tc>
+          <w:tcPr>
+            <w:tcW w:w="2025" w:type="dxa"/>
+            <w:tcBorders>
+              <w:top w:val="single" w:sz="8" w:space="0" w:color="000000"/>
+              <w:left w:val="single" w:sz="8" w:space="0" w:color="000000"/>
+              <w:bottom w:val="single" w:sz="8" w:space="0" w:color="000000"/>
+              <w:right w:val="single" w:sz="8" w:space="0" w:color="000000"/>
+            </w:tcBorders>
+            <w:shd w:val="clear" w:color="auto" w:fill="auto"/>
+            <w:tcMar>
+              <w:top w:w="100" w:type="dxa"/>
+              <w:left w:w="100" w:type="dxa"/>
+              <w:bottom w:w="100" w:type="dxa"/>
+              <w:right w:w="100" w:type="dxa"/>
+            </w:tcMar>
+          </w:tcPr>
+          <w:p>
+            <w:pPr>
+              <w:jc w:val="both"/>
+              <w:rPr>
+                <w:rFonts w:ascii="Times New Roman" w:hAnsi="Times New Roman" w:cs="Times New Roman"/>
+                <w:sz w:val="24"/>
+                <w:szCs w:val="24"/>
+              </w:rPr>
+            </w:pPr>
+            <w:proofErr w:type="spellStart"/>
+            <w:r>
+              <w:rPr>
+                <w:rFonts w:ascii="Times New Roman" w:hAnsi="Times New Roman" w:cs="Times New Roman"/>
+                <w:sz w:val="24"/>
+                <w:szCs w:val="24"/>
+              </w:rPr>
+              <w:t>Vacío</w:t>
+            </w:r>
+            <w:proofErr w:type="spellEnd"/>
+          </w:p>
+        </w:tc>
+        <w:tc>
+          <w:tcPr>
+            <w:tcW w:w="3780" w:type="dxa"/>
+            <w:tcBorders>
+              <w:top w:val="single" w:sz="8" w:space="0" w:color="000000"/>
+              <w:left w:val="single" w:sz="8" w:space="0" w:color="000000"/>
+              <w:bottom w:val="single" w:sz="8" w:space="0" w:color="000000"/>
+              <w:right w:val="single" w:sz="8" w:space="0" w:color="000000"/>
+            </w:tcBorders>
+            <w:shd w:val="clear" w:color="auto" w:fill="auto"/>
+            <w:tcMar>
+              <w:top w:w="100" w:type="dxa"/>
+              <w:left w:w="100" w:type="dxa"/>
+              <w:bottom w:w="100" w:type="dxa"/>
+              <w:right w:w="100" w:type="dxa"/>
+            </w:tcMar>
+          </w:tcPr>
+          <w:p>
+            <w:pPr>
+              <w:jc w:val="both"/>
+              <w:rPr>
+                <w:rFonts w:ascii="Times New Roman" w:hAnsi="Times New Roman" w:cs="Times New Roman"/>
+                <w:sz w:val="24"/>
+                <w:szCs w:val="24"/>
+                <w:lang w:val="es-ES"/>
+              </w:rPr>
+            </w:pPr>
+            <w:r>
+              <w:rPr>
+                <w:rFonts w:ascii="Times New Roman" w:hAnsi="Times New Roman" w:cs="Times New Roman"/>
+                <w:sz w:val="24"/>
+                <w:szCs w:val="24"/>
+                <w:lang w:val="es-ES"/>
+              </w:rPr>
+              <w:t xml:space="preserve">Se ha creado correctamente un nuevo </w:t>
+            </w:r>
+            <w:r>
+              <w:rPr>
+                <w:rFonts w:ascii="Times New Roman" w:hAnsi="Times New Roman" w:cs="Times New Roman"/>
+                <w:sz w:val="24"/>
+                <w:szCs w:val="24"/>
+                <w:lang w:val="es-ES"/>
+              </w:rPr>
+              <w:t>árbol</w:t>
+            </w:r>
+            <w:r>
+              <w:rPr>
+                <w:rFonts w:ascii="Times New Roman" w:hAnsi="Times New Roman" w:cs="Times New Roman"/>
+                <w:sz w:val="24"/>
+                <w:szCs w:val="24"/>
+                <w:lang w:val="es-ES"/>
+              </w:rPr>
+              <w:t xml:space="preserve"> ingresando </w:t>
+            </w:r>
+            <w:r>
+              <w:rPr>
+                <w:rFonts w:ascii="Times New Roman" w:hAnsi="Times New Roman" w:cs="Times New Roman"/>
+                <w:sz w:val="24"/>
+                <w:szCs w:val="24"/>
+                <w:lang w:val="es-ES"/>
+              </w:rPr>
+              <w:t>el participante</w:t>
+            </w:r>
+            <w:r>
+              <w:rPr>
+                <w:rFonts w:ascii="Times New Roman" w:hAnsi="Times New Roman" w:cs="Times New Roman"/>
+                <w:sz w:val="24"/>
+                <w:szCs w:val="24"/>
+                <w:lang w:val="es-ES"/>
+              </w:rPr>
+              <w:t xml:space="preserve"> que recibe como parámetro.</w:t>
+            </w:r>
+          </w:p>
+        </w:tc>
+      </w:tr>
+    </w:tbl>
+    <w:p>
+      <w:pPr>
+        <w:spacing w:after="0" w:line="240" w:lineRule="auto"/>
+        <w:jc w:val="both"/>
+        <w:rPr>
+          <w:rFonts w:ascii="Times New Roman" w:hAnsi="Times New Roman" w:cs="Times New Roman"/>
+          <w:sz w:val="24"/>
+          <w:szCs w:val="24"/>
+          <w:lang w:val="es-ES"/>
+        </w:rPr>
+      </w:pPr>
+    </w:p>
+    <w:p>
+      <w:pPr>
+        <w:spacing w:after="0" w:line="240" w:lineRule="auto"/>
+        <w:jc w:val="both"/>
+        <w:rPr>
+          <w:rFonts w:ascii="Times New Roman" w:hAnsi="Times New Roman" w:cs="Times New Roman"/>
+          <w:sz w:val="24"/>
           <w:lang w:val="es-ES"/>
         </w:rPr>
       </w:pPr>
     </w:p>
     <w:sectPr>
-      <w:headerReference w:type="default" r:id="rId7"/>
       <w:pgSz w:w="11906" w:h="16838"/>
       <w:pgMar w:top="1417" w:right="1701" w:bottom="1417" w:left="1701" w:header="708" w:footer="708" w:gutter="0"/>
       <w:cols w:space="708"/>
@@ -1517,7 +4304,7 @@
 <file path=word/numbering.xml><?xml version="1.0" encoding="utf-8"?>
 <w:numbering xmlns:wpc="http://schemas.microsoft.com/office/word/2010/wordprocessingCanvas" xmlns:cx="http://schemas.microsoft.com/office/drawing/2014/chartex" xmlns:cx1="http://schemas.microsoft.com/office/drawing/2015/9/8/chartex" xmlns:cx2="http://schemas.microsoft.com/office/drawing/2015/10/21/chartex" xmlns:cx3="http://schemas.microsoft.com/office/drawing/2016/5/9/chartex" xmlns:cx4="http://schemas.microsoft.com/office/drawing/2016/5/10/chartex" xmlns:cx5="http://schemas.microsoft.com/office/drawing/2016/5/11/chartex" xmlns:cx6="http://schemas.microsoft.com/office/drawing/2016/5/12/chartex" xmlns:cx7="http://schemas.microsoft.com/office/drawing/2016/5/13/chartex" xmlns:cx8="http://schemas.microsoft.com/office/drawing/2016/5/14/chartex" xmlns:mc="http://schemas.openxmlformats.org/markup-compatibility/2006" xmlns:aink="http://schemas.microsoft.com/office/drawing/2016/ink" xmlns:am3d="http://schemas.microsoft.com/office/drawing/2017/model3d" xmlns:o="urn:schemas-microsoft-com:office:office" xmlns:r="http://schemas.openxmlformats.org/officeDocument/2006/relationships" xmlns:m="http://schemas.openxmlformats.org/officeDocument/2006/math" xmlns:v="urn:schemas-microsoft-com:vml" xmlns:wp14="http://schemas.microsoft.com/office/word/2010/wordprocessingDrawing" xmlns:wp="http://schemas.openxmlformats.org/drawingml/2006/wordprocessingDrawing" xmlns:w10="urn:schemas-microsoft-com:office:word" xmlns:w="http://schemas.openxmlformats.org/wordprocessingml/2006/main" xmlns:w14="http://schemas.microsoft.com/office/word/2010/wordml" xmlns:w15="http://schemas.microsoft.com/office/word/2012/wordml" xmlns:w16cid="http://schemas.microsoft.com/office/word/2016/wordml/cid" xmlns:w16se="http://schemas.microsoft.com/office/word/2015/wordml/symex" xmlns:wpg="http://schemas.microsoft.com/office/word/2010/wordprocessingGroup" xmlns:wpi="http://schemas.microsoft.com/office/word/2010/wordprocessingInk" xmlns:wne="http://schemas.microsoft.com/office/word/2006/wordml" xmlns:wps="http://schemas.microsoft.com/office/word/2010/wordprocessingShape" mc:Ignorable="w14 w15 w16se w16cid wp14">
   <w:abstractNum w:abstractNumId="0" w15:restartNumberingAfterBreak="0">
-    <w:nsid w:val="79A16E6E"/>
+    <w:nsid w:val="072C4218"/>
     <w:multiLevelType w:val="hybridMultilevel"/>
     <w:tmpl w:val="54EC69A0"/>
     <w:lvl w:ilvl="0" w:tplc="0C0A000F">
@@ -1606,9 +4393,9 @@
     </w:lvl>
   </w:abstractNum>
   <w:abstractNum w:abstractNumId="1" w15:restartNumberingAfterBreak="0">
-    <w:nsid w:val="7AA55DE5"/>
+    <w:nsid w:val="79A16E6E"/>
     <w:multiLevelType w:val="hybridMultilevel"/>
-    <w:tmpl w:val="CA12A3FA"/>
+    <w:tmpl w:val="C11A86B8"/>
     <w:lvl w:ilvl="0" w:tplc="0C0A000F">
       <w:start w:val="1"/>
       <w:numFmt w:val="decimal"/>
@@ -1694,11 +4481,103 @@
       </w:pPr>
     </w:lvl>
   </w:abstractNum>
+  <w:abstractNum w:abstractNumId="2" w15:restartNumberingAfterBreak="0">
+    <w:nsid w:val="7AA55DE5"/>
+    <w:multiLevelType w:val="hybridMultilevel"/>
+    <w:tmpl w:val="CA12A3FA"/>
+    <w:lvl w:ilvl="0" w:tplc="0C0A000F">
+      <w:start w:val="1"/>
+      <w:numFmt w:val="decimal"/>
+      <w:lvlText w:val="%1."/>
+      <w:lvlJc w:val="left"/>
+      <w:pPr>
+        <w:ind w:left="720" w:hanging="360"/>
+      </w:pPr>
+      <w:rPr>
+        <w:rFonts w:hint="default"/>
+      </w:rPr>
+    </w:lvl>
+    <w:lvl w:ilvl="1" w:tplc="0C0A0019" w:tentative="1">
+      <w:start w:val="1"/>
+      <w:numFmt w:val="lowerLetter"/>
+      <w:lvlText w:val="%2."/>
+      <w:lvlJc w:val="left"/>
+      <w:pPr>
+        <w:ind w:left="1440" w:hanging="360"/>
+      </w:pPr>
+    </w:lvl>
+    <w:lvl w:ilvl="2" w:tplc="0C0A001B" w:tentative="1">
+      <w:start w:val="1"/>
+      <w:numFmt w:val="lowerRoman"/>
+      <w:lvlText w:val="%3."/>
+      <w:lvlJc w:val="right"/>
+      <w:pPr>
+        <w:ind w:left="2160" w:hanging="180"/>
+      </w:pPr>
+    </w:lvl>
+    <w:lvl w:ilvl="3" w:tplc="0C0A000F" w:tentative="1">
+      <w:start w:val="1"/>
+      <w:numFmt w:val="decimal"/>
+      <w:lvlText w:val="%4."/>
+      <w:lvlJc w:val="left"/>
+      <w:pPr>
+        <w:ind w:left="2880" w:hanging="360"/>
+      </w:pPr>
+    </w:lvl>
+    <w:lvl w:ilvl="4" w:tplc="0C0A0019" w:tentative="1">
+      <w:start w:val="1"/>
+      <w:numFmt w:val="lowerLetter"/>
+      <w:lvlText w:val="%5."/>
+      <w:lvlJc w:val="left"/>
+      <w:pPr>
+        <w:ind w:left="3600" w:hanging="360"/>
+      </w:pPr>
+    </w:lvl>
+    <w:lvl w:ilvl="5" w:tplc="0C0A001B" w:tentative="1">
+      <w:start w:val="1"/>
+      <w:numFmt w:val="lowerRoman"/>
+      <w:lvlText w:val="%6."/>
+      <w:lvlJc w:val="right"/>
+      <w:pPr>
+        <w:ind w:left="4320" w:hanging="180"/>
+      </w:pPr>
+    </w:lvl>
+    <w:lvl w:ilvl="6" w:tplc="0C0A000F" w:tentative="1">
+      <w:start w:val="1"/>
+      <w:numFmt w:val="decimal"/>
+      <w:lvlText w:val="%7."/>
+      <w:lvlJc w:val="left"/>
+      <w:pPr>
+        <w:ind w:left="5040" w:hanging="360"/>
+      </w:pPr>
+    </w:lvl>
+    <w:lvl w:ilvl="7" w:tplc="0C0A0019" w:tentative="1">
+      <w:start w:val="1"/>
+      <w:numFmt w:val="lowerLetter"/>
+      <w:lvlText w:val="%8."/>
+      <w:lvlJc w:val="left"/>
+      <w:pPr>
+        <w:ind w:left="5760" w:hanging="360"/>
+      </w:pPr>
+    </w:lvl>
+    <w:lvl w:ilvl="8" w:tplc="0C0A001B" w:tentative="1">
+      <w:start w:val="1"/>
+      <w:numFmt w:val="lowerRoman"/>
+      <w:lvlText w:val="%9."/>
+      <w:lvlJc w:val="right"/>
+      <w:pPr>
+        <w:ind w:left="6480" w:hanging="180"/>
+      </w:pPr>
+    </w:lvl>
+  </w:abstractNum>
   <w:num w:numId="1">
-    <w:abstractNumId w:val="0"/>
+    <w:abstractNumId w:val="1"/>
   </w:num>
   <w:num w:numId="2">
-    <w:abstractNumId w:val="1"/>
+    <w:abstractNumId w:val="2"/>
+  </w:num>
+  <w:num w:numId="3">
+    <w:abstractNumId w:val="0"/>
   </w:num>
 </w:numbering>
 </file>
@@ -2362,6 +5241,29 @@
       </w:tcPr>
     </w:tblStylePr>
   </w:style>
+  <w:style w:type="character" w:styleId="Hipervnculo">
+    <w:name w:val="Hyperlink"/>
+    <w:basedOn w:val="Fuentedeprrafopredeter"/>
+    <w:uiPriority w:val="99"/>
+    <w:unhideWhenUsed/>
+    <w:rsid w:val="00A4397E"/>
+    <w:rPr>
+      <w:color w:val="0563C1" w:themeColor="hyperlink"/>
+      <w:u w:val="single"/>
+    </w:rPr>
+  </w:style>
+  <w:style w:type="character" w:styleId="Mencinsinresolver">
+    <w:name w:val="Unresolved Mention"/>
+    <w:basedOn w:val="Fuentedeprrafopredeter"/>
+    <w:uiPriority w:val="99"/>
+    <w:semiHidden/>
+    <w:unhideWhenUsed/>
+    <w:rsid w:val="00A4397E"/>
+    <w:rPr>
+      <w:color w:val="605E5C"/>
+      <w:shd w:val="clear" w:color="auto" w:fill="E1DFDD"/>
+    </w:rPr>
+  </w:style>
 </w:styles>
 </file>
 

</xml_diff>